<commit_message>
modifica di tutte le pagine
</commit_message>
<xml_diff>
--- a/Sito Disney/html/dest/COSE DA FARE TEMPLATE_TDW.docx
+++ b/Sito Disney/html/dest/COSE DA FARE TEMPLATE_TDW.docx
@@ -387,6 +387,26 @@
           <w:sz w:val="28"/>
           <w:szCs w:val="28"/>
         </w:rPr>
+        <w:t>Vedere righe uguali alla home fino a END HEADER;</w:t>
+      </w:r>
+    </w:p>
+    <w:p>
+      <w:pPr>
+        <w:pStyle w:val="Paragrafoelenco"/>
+        <w:numPr>
+          <w:ilvl w:val="0"/>
+          <w:numId w:val="1"/>
+        </w:numPr>
+        <w:rPr>
+          <w:sz w:val="28"/>
+          <w:szCs w:val="28"/>
+        </w:rPr>
+      </w:pPr>
+      <w:r>
+        <w:rPr>
+          <w:sz w:val="28"/>
+          <w:szCs w:val="28"/>
+        </w:rPr>
         <w:t>Trovare un’immagine come sfondo per la parte iniziale dove si possono leggere le scritte;</w:t>
       </w:r>
     </w:p>
@@ -523,6 +543,26 @@
           <w:sz w:val="28"/>
           <w:szCs w:val="28"/>
         </w:rPr>
+        <w:t>Vedere righe uguali alla home fino a END HEADER;</w:t>
+      </w:r>
+    </w:p>
+    <w:p>
+      <w:pPr>
+        <w:pStyle w:val="Paragrafoelenco"/>
+        <w:numPr>
+          <w:ilvl w:val="0"/>
+          <w:numId w:val="2"/>
+        </w:numPr>
+        <w:rPr>
+          <w:sz w:val="28"/>
+          <w:szCs w:val="28"/>
+        </w:rPr>
+      </w:pPr>
+      <w:r>
+        <w:rPr>
+          <w:sz w:val="28"/>
+          <w:szCs w:val="28"/>
+        </w:rPr>
         <w:t>Riga 3</w:t>
       </w:r>
       <w:r>
@@ -659,123 +699,145 @@
           <w:szCs w:val="44"/>
         </w:rPr>
       </w:pPr>
-      <w:r>
+    </w:p>
+    <w:p>
+      <w:pPr>
+        <w:jc w:val="center"/>
         <w:rPr>
           <w:color w:val="FF0000"/>
           <w:sz w:val="44"/>
           <w:szCs w:val="44"/>
         </w:rPr>
-        <w:t>CELEBRITYGRID01.HTML:</w:t>
-      </w:r>
-    </w:p>
-    <w:p>
-      <w:pPr>
-        <w:pStyle w:val="Paragrafoelenco"/>
-        <w:numPr>
-          <w:ilvl w:val="0"/>
-          <w:numId w:val="2"/>
-        </w:numPr>
-        <w:rPr>
-          <w:sz w:val="28"/>
-          <w:szCs w:val="28"/>
-        </w:rPr>
-      </w:pPr>
-      <w:r>
-        <w:rPr>
-          <w:sz w:val="28"/>
-          <w:szCs w:val="28"/>
-        </w:rPr>
-        <w:t xml:space="preserve">Riga </w:t>
-      </w:r>
-      <w:r>
-        <w:rPr>
-          <w:sz w:val="28"/>
-          <w:szCs w:val="28"/>
-        </w:rPr>
-        <w:t>241-254: vedere il filtro;</w:t>
-      </w:r>
-    </w:p>
-    <w:p>
-      <w:pPr>
-        <w:pStyle w:val="Paragrafoelenco"/>
-        <w:numPr>
-          <w:ilvl w:val="0"/>
-          <w:numId w:val="2"/>
-        </w:numPr>
-        <w:rPr>
-          <w:sz w:val="28"/>
-          <w:szCs w:val="28"/>
-        </w:rPr>
-      </w:pPr>
-      <w:r>
-        <w:rPr>
-          <w:sz w:val="28"/>
-          <w:szCs w:val="28"/>
-        </w:rPr>
-        <w:t xml:space="preserve">Riga </w:t>
-      </w:r>
-      <w:r>
-        <w:rPr>
-          <w:sz w:val="28"/>
-          <w:szCs w:val="28"/>
-        </w:rPr>
-        <w:t>642-652: vedere le pagine per le altre celebrità;</w:t>
-      </w:r>
-    </w:p>
-    <w:p>
-      <w:pPr>
-        <w:pStyle w:val="Paragrafoelenco"/>
-        <w:numPr>
-          <w:ilvl w:val="0"/>
-          <w:numId w:val="2"/>
-        </w:numPr>
-        <w:rPr>
-          <w:sz w:val="28"/>
-          <w:szCs w:val="28"/>
-        </w:rPr>
-      </w:pPr>
-      <w:r>
-        <w:rPr>
-          <w:sz w:val="28"/>
-          <w:szCs w:val="28"/>
-        </w:rPr>
-        <w:lastRenderedPageBreak/>
-        <w:t>Riga 656-814: inserire le immagini nelle ricerche (freccia);</w:t>
-      </w:r>
-    </w:p>
-    <w:p>
-      <w:pPr>
-        <w:ind w:left="360"/>
-        <w:rPr>
-          <w:sz w:val="28"/>
-          <w:szCs w:val="28"/>
-        </w:rPr>
-      </w:pPr>
-    </w:p>
-    <w:p>
-      <w:pPr>
-        <w:jc w:val="center"/>
+      </w:pPr>
+      <w:r>
         <w:rPr>
           <w:color w:val="FF0000"/>
           <w:sz w:val="44"/>
           <w:szCs w:val="44"/>
         </w:rPr>
-      </w:pPr>
-      <w:r>
+        <w:lastRenderedPageBreak/>
+        <w:t>CELEBRITYGRID01.HTML:</w:t>
+      </w:r>
+    </w:p>
+    <w:p>
+      <w:pPr>
+        <w:pStyle w:val="Paragrafoelenco"/>
+        <w:numPr>
+          <w:ilvl w:val="0"/>
+          <w:numId w:val="2"/>
+        </w:numPr>
+        <w:rPr>
+          <w:sz w:val="28"/>
+          <w:szCs w:val="28"/>
+        </w:rPr>
+      </w:pPr>
+      <w:r>
+        <w:rPr>
+          <w:sz w:val="28"/>
+          <w:szCs w:val="28"/>
+        </w:rPr>
+        <w:t>Vedere righe uguali alla home fino a END HEADER;</w:t>
+      </w:r>
+    </w:p>
+    <w:p>
+      <w:pPr>
+        <w:pStyle w:val="Paragrafoelenco"/>
+        <w:numPr>
+          <w:ilvl w:val="0"/>
+          <w:numId w:val="2"/>
+        </w:numPr>
+        <w:rPr>
+          <w:sz w:val="28"/>
+          <w:szCs w:val="28"/>
+        </w:rPr>
+      </w:pPr>
+      <w:r>
+        <w:rPr>
+          <w:sz w:val="28"/>
+          <w:szCs w:val="28"/>
+        </w:rPr>
+        <w:t xml:space="preserve">Riga </w:t>
+      </w:r>
+      <w:r>
+        <w:rPr>
+          <w:sz w:val="28"/>
+          <w:szCs w:val="28"/>
+        </w:rPr>
+        <w:t>241-254: vedere il filtro;</w:t>
+      </w:r>
+    </w:p>
+    <w:p>
+      <w:pPr>
+        <w:pStyle w:val="Paragrafoelenco"/>
+        <w:numPr>
+          <w:ilvl w:val="0"/>
+          <w:numId w:val="2"/>
+        </w:numPr>
+        <w:rPr>
+          <w:sz w:val="28"/>
+          <w:szCs w:val="28"/>
+        </w:rPr>
+      </w:pPr>
+      <w:r>
+        <w:rPr>
+          <w:sz w:val="28"/>
+          <w:szCs w:val="28"/>
+        </w:rPr>
+        <w:t xml:space="preserve">Riga </w:t>
+      </w:r>
+      <w:r>
+        <w:rPr>
+          <w:sz w:val="28"/>
+          <w:szCs w:val="28"/>
+        </w:rPr>
+        <w:t>642-652: vedere le pagine per le altre celebrità;</w:t>
+      </w:r>
+    </w:p>
+    <w:p>
+      <w:pPr>
+        <w:pStyle w:val="Paragrafoelenco"/>
+        <w:numPr>
+          <w:ilvl w:val="0"/>
+          <w:numId w:val="2"/>
+        </w:numPr>
+        <w:rPr>
+          <w:sz w:val="28"/>
+          <w:szCs w:val="28"/>
+        </w:rPr>
+      </w:pPr>
+      <w:r>
+        <w:rPr>
+          <w:sz w:val="28"/>
+          <w:szCs w:val="28"/>
+        </w:rPr>
+        <w:t>Riga 656-814: inserire le immagini nelle ricerche (freccia);</w:t>
+      </w:r>
+    </w:p>
+    <w:p>
+      <w:pPr>
+        <w:ind w:left="360"/>
+        <w:rPr>
+          <w:sz w:val="28"/>
+          <w:szCs w:val="28"/>
+        </w:rPr>
+      </w:pPr>
+    </w:p>
+    <w:p>
+      <w:pPr>
+        <w:jc w:val="center"/>
         <w:rPr>
           <w:color w:val="FF0000"/>
           <w:sz w:val="44"/>
           <w:szCs w:val="44"/>
         </w:rPr>
-        <w:t>CELEBRITY</w:t>
-      </w:r>
+      </w:pPr>
       <w:r>
         <w:rPr>
           <w:color w:val="FF0000"/>
           <w:sz w:val="44"/>
           <w:szCs w:val="44"/>
         </w:rPr>
-        <w:t>LIST</w:t>
+        <w:t>CELEBRITY</w:t>
       </w:r>
       <w:r>
         <w:rPr>
@@ -783,101 +845,121 @@
           <w:sz w:val="44"/>
           <w:szCs w:val="44"/>
         </w:rPr>
-        <w:t>.HTML:</w:t>
-      </w:r>
-    </w:p>
-    <w:p>
-      <w:pPr>
-        <w:pStyle w:val="Paragrafoelenco"/>
-        <w:numPr>
-          <w:ilvl w:val="0"/>
-          <w:numId w:val="3"/>
-        </w:numPr>
-        <w:rPr>
-          <w:sz w:val="28"/>
-          <w:szCs w:val="28"/>
-        </w:rPr>
-      </w:pPr>
-      <w:r>
-        <w:rPr>
-          <w:sz w:val="28"/>
-          <w:szCs w:val="28"/>
-        </w:rPr>
-        <w:t>Riga 241-254: vedere il filtro;</w:t>
-      </w:r>
-    </w:p>
-    <w:p>
-      <w:pPr>
-        <w:pStyle w:val="Paragrafoelenco"/>
-        <w:numPr>
-          <w:ilvl w:val="0"/>
-          <w:numId w:val="3"/>
-        </w:numPr>
-        <w:rPr>
-          <w:sz w:val="28"/>
-          <w:szCs w:val="28"/>
-        </w:rPr>
-      </w:pPr>
-      <w:r>
-        <w:rPr>
-          <w:sz w:val="28"/>
-          <w:szCs w:val="28"/>
-        </w:rPr>
-        <w:t>Riga 343-352: vedere le pagine per le altre celebrità;</w:t>
-      </w:r>
-    </w:p>
-    <w:p>
-      <w:pPr>
-        <w:pStyle w:val="Paragrafoelenco"/>
-        <w:numPr>
-          <w:ilvl w:val="0"/>
-          <w:numId w:val="3"/>
-        </w:numPr>
-        <w:rPr>
-          <w:sz w:val="28"/>
-          <w:szCs w:val="28"/>
-        </w:rPr>
-      </w:pPr>
-      <w:r>
-        <w:rPr>
-          <w:sz w:val="28"/>
-          <w:szCs w:val="28"/>
-        </w:rPr>
-        <w:t>Riga 355-514: inserire immagini lente;</w:t>
-      </w:r>
-    </w:p>
-    <w:p>
-      <w:pPr>
-        <w:rPr>
-          <w:sz w:val="28"/>
-          <w:szCs w:val="28"/>
-        </w:rPr>
-      </w:pPr>
-    </w:p>
-    <w:p>
-      <w:pPr>
-        <w:jc w:val="center"/>
+        <w:t>LIST</w:t>
+      </w:r>
+      <w:r>
         <w:rPr>
           <w:color w:val="FF0000"/>
           <w:sz w:val="44"/>
           <w:szCs w:val="44"/>
         </w:rPr>
-      </w:pPr>
-      <w:r>
+        <w:t>.HTML:</w:t>
+      </w:r>
+    </w:p>
+    <w:p>
+      <w:pPr>
+        <w:pStyle w:val="Paragrafoelenco"/>
+        <w:numPr>
+          <w:ilvl w:val="0"/>
+          <w:numId w:val="3"/>
+        </w:numPr>
+        <w:rPr>
+          <w:sz w:val="28"/>
+          <w:szCs w:val="28"/>
+        </w:rPr>
+      </w:pPr>
+      <w:r>
+        <w:rPr>
+          <w:sz w:val="28"/>
+          <w:szCs w:val="28"/>
+        </w:rPr>
+        <w:t>Vedere righe uguali alla home fino a END HEADER;</w:t>
+      </w:r>
+    </w:p>
+    <w:p>
+      <w:pPr>
+        <w:pStyle w:val="Paragrafoelenco"/>
+        <w:numPr>
+          <w:ilvl w:val="0"/>
+          <w:numId w:val="3"/>
+        </w:numPr>
+        <w:rPr>
+          <w:sz w:val="28"/>
+          <w:szCs w:val="28"/>
+        </w:rPr>
+      </w:pPr>
+      <w:r>
+        <w:rPr>
+          <w:sz w:val="28"/>
+          <w:szCs w:val="28"/>
+        </w:rPr>
+        <w:t>Riga 241-254: vedere il filtro;</w:t>
+      </w:r>
+    </w:p>
+    <w:p>
+      <w:pPr>
+        <w:pStyle w:val="Paragrafoelenco"/>
+        <w:numPr>
+          <w:ilvl w:val="0"/>
+          <w:numId w:val="3"/>
+        </w:numPr>
+        <w:rPr>
+          <w:sz w:val="28"/>
+          <w:szCs w:val="28"/>
+        </w:rPr>
+      </w:pPr>
+      <w:r>
+        <w:rPr>
+          <w:sz w:val="28"/>
+          <w:szCs w:val="28"/>
+        </w:rPr>
+        <w:t>Riga 343-352: vedere le pagine per le altre celebrità;</w:t>
+      </w:r>
+    </w:p>
+    <w:p>
+      <w:pPr>
+        <w:pStyle w:val="Paragrafoelenco"/>
+        <w:numPr>
+          <w:ilvl w:val="0"/>
+          <w:numId w:val="3"/>
+        </w:numPr>
+        <w:rPr>
+          <w:sz w:val="28"/>
+          <w:szCs w:val="28"/>
+        </w:rPr>
+      </w:pPr>
+      <w:r>
+        <w:rPr>
+          <w:sz w:val="28"/>
+          <w:szCs w:val="28"/>
+        </w:rPr>
+        <w:t>Riga 355-514: inserire immagini lente;</w:t>
+      </w:r>
+    </w:p>
+    <w:p>
+      <w:pPr>
+        <w:rPr>
+          <w:sz w:val="28"/>
+          <w:szCs w:val="28"/>
+        </w:rPr>
+      </w:pPr>
+    </w:p>
+    <w:p>
+      <w:pPr>
+        <w:jc w:val="center"/>
         <w:rPr>
           <w:color w:val="FF0000"/>
           <w:sz w:val="44"/>
           <w:szCs w:val="44"/>
         </w:rPr>
-        <w:t>CELEBRITY</w:t>
-      </w:r>
+      </w:pPr>
       <w:r>
         <w:rPr>
           <w:color w:val="FF0000"/>
           <w:sz w:val="44"/>
           <w:szCs w:val="44"/>
         </w:rPr>
-        <w:t>SINGLE</w:t>
+        <w:t>CELEBRITY</w:t>
       </w:r>
       <w:r>
         <w:rPr>
@@ -885,100 +967,120 @@
           <w:sz w:val="44"/>
           <w:szCs w:val="44"/>
         </w:rPr>
-        <w:t>.HTML:</w:t>
-      </w:r>
-    </w:p>
-    <w:p>
-      <w:pPr>
-        <w:pStyle w:val="Paragrafoelenco"/>
-        <w:numPr>
-          <w:ilvl w:val="0"/>
-          <w:numId w:val="4"/>
-        </w:numPr>
-        <w:rPr>
-          <w:sz w:val="28"/>
-          <w:szCs w:val="28"/>
-        </w:rPr>
-      </w:pPr>
-      <w:r>
-        <w:rPr>
-          <w:sz w:val="28"/>
-          <w:szCs w:val="28"/>
-        </w:rPr>
-        <w:t>Riga 242-632: vedere i tag per andare ai media, biografia….;</w:t>
-      </w:r>
-    </w:p>
-    <w:p>
-      <w:pPr>
-        <w:pStyle w:val="Paragrafoelenco"/>
-        <w:numPr>
-          <w:ilvl w:val="0"/>
-          <w:numId w:val="4"/>
-        </w:numPr>
-        <w:rPr>
-          <w:sz w:val="28"/>
-          <w:szCs w:val="28"/>
-        </w:rPr>
-      </w:pPr>
-      <w:r>
-        <w:rPr>
-          <w:sz w:val="28"/>
-          <w:szCs w:val="28"/>
-        </w:rPr>
-        <w:t>Riga 381-391: vedere tags;</w:t>
-      </w:r>
-    </w:p>
-    <w:p>
-      <w:pPr>
-        <w:pStyle w:val="Paragrafoelenco"/>
-        <w:numPr>
-          <w:ilvl w:val="0"/>
-          <w:numId w:val="4"/>
-        </w:numPr>
-        <w:rPr>
-          <w:sz w:val="28"/>
-          <w:szCs w:val="28"/>
-        </w:rPr>
-      </w:pPr>
-      <w:r>
-        <w:rPr>
-          <w:sz w:val="28"/>
-          <w:szCs w:val="28"/>
-        </w:rPr>
-        <w:t>Riga 520-531: vedere il filtro;</w:t>
-      </w:r>
-    </w:p>
-    <w:p>
-      <w:pPr>
-        <w:rPr>
-          <w:sz w:val="28"/>
-          <w:szCs w:val="28"/>
-        </w:rPr>
-      </w:pPr>
-    </w:p>
-    <w:p>
-      <w:pPr>
-        <w:jc w:val="center"/>
-        <w:rPr>
-          <w:sz w:val="28"/>
-          <w:szCs w:val="28"/>
-        </w:rPr>
-      </w:pPr>
+        <w:t>SINGLE</w:t>
+      </w:r>
       <w:r>
         <w:rPr>
           <w:color w:val="FF0000"/>
           <w:sz w:val="44"/>
           <w:szCs w:val="44"/>
         </w:rPr>
-        <w:t>CELEBRITY</w:t>
-      </w:r>
+        <w:t>.HTML:</w:t>
+      </w:r>
+    </w:p>
+    <w:p>
+      <w:pPr>
+        <w:pStyle w:val="Paragrafoelenco"/>
+        <w:numPr>
+          <w:ilvl w:val="0"/>
+          <w:numId w:val="4"/>
+        </w:numPr>
+        <w:rPr>
+          <w:sz w:val="28"/>
+          <w:szCs w:val="28"/>
+        </w:rPr>
+      </w:pPr>
+      <w:r>
+        <w:rPr>
+          <w:sz w:val="28"/>
+          <w:szCs w:val="28"/>
+        </w:rPr>
+        <w:t>Vedere righe uguali alla home fino a END HEADER;</w:t>
+      </w:r>
+    </w:p>
+    <w:p>
+      <w:pPr>
+        <w:pStyle w:val="Paragrafoelenco"/>
+        <w:numPr>
+          <w:ilvl w:val="0"/>
+          <w:numId w:val="4"/>
+        </w:numPr>
+        <w:rPr>
+          <w:sz w:val="28"/>
+          <w:szCs w:val="28"/>
+        </w:rPr>
+      </w:pPr>
+      <w:r>
+        <w:rPr>
+          <w:sz w:val="28"/>
+          <w:szCs w:val="28"/>
+        </w:rPr>
+        <w:t>Riga 242-632: vedere i tag per andare ai media, biografia….;</w:t>
+      </w:r>
+    </w:p>
+    <w:p>
+      <w:pPr>
+        <w:pStyle w:val="Paragrafoelenco"/>
+        <w:numPr>
+          <w:ilvl w:val="0"/>
+          <w:numId w:val="4"/>
+        </w:numPr>
+        <w:rPr>
+          <w:sz w:val="28"/>
+          <w:szCs w:val="28"/>
+        </w:rPr>
+      </w:pPr>
+      <w:r>
+        <w:rPr>
+          <w:sz w:val="28"/>
+          <w:szCs w:val="28"/>
+        </w:rPr>
+        <w:t>Riga 381-391: vedere tags;</w:t>
+      </w:r>
+    </w:p>
+    <w:p>
+      <w:pPr>
+        <w:pStyle w:val="Paragrafoelenco"/>
+        <w:numPr>
+          <w:ilvl w:val="0"/>
+          <w:numId w:val="4"/>
+        </w:numPr>
+        <w:rPr>
+          <w:sz w:val="28"/>
+          <w:szCs w:val="28"/>
+        </w:rPr>
+      </w:pPr>
+      <w:r>
+        <w:rPr>
+          <w:sz w:val="28"/>
+          <w:szCs w:val="28"/>
+        </w:rPr>
+        <w:t>Riga 520-531: vedere il filtro;</w:t>
+      </w:r>
+    </w:p>
+    <w:p>
+      <w:pPr>
+        <w:rPr>
+          <w:sz w:val="28"/>
+          <w:szCs w:val="28"/>
+        </w:rPr>
+      </w:pPr>
+    </w:p>
+    <w:p>
+      <w:pPr>
+        <w:jc w:val="center"/>
+        <w:rPr>
+          <w:sz w:val="28"/>
+          <w:szCs w:val="28"/>
+        </w:rPr>
+      </w:pPr>
       <w:r>
         <w:rPr>
           <w:color w:val="FF0000"/>
           <w:sz w:val="44"/>
           <w:szCs w:val="44"/>
         </w:rPr>
-        <w:t>SINGLE</w:t>
+        <w:t>CELEBRITY</w:t>
       </w:r>
       <w:r>
         <w:rPr>
@@ -986,170 +1088,190 @@
           <w:sz w:val="44"/>
           <w:szCs w:val="44"/>
         </w:rPr>
-        <w:t>2.HTML:</w:t>
-      </w:r>
-    </w:p>
-    <w:p>
-      <w:pPr>
-        <w:pStyle w:val="Paragrafoelenco"/>
-        <w:numPr>
-          <w:ilvl w:val="0"/>
-          <w:numId w:val="4"/>
-        </w:numPr>
-        <w:rPr>
-          <w:sz w:val="28"/>
-          <w:szCs w:val="28"/>
-        </w:rPr>
-      </w:pPr>
-      <w:r>
-        <w:rPr>
-          <w:sz w:val="28"/>
-          <w:szCs w:val="28"/>
-        </w:rPr>
-        <w:t>Riga 242-6</w:t>
-      </w:r>
-      <w:r>
-        <w:rPr>
-          <w:sz w:val="28"/>
-          <w:szCs w:val="28"/>
-        </w:rPr>
-        <w:t>17</w:t>
-      </w:r>
-      <w:r>
-        <w:rPr>
-          <w:sz w:val="28"/>
-          <w:szCs w:val="28"/>
-        </w:rPr>
-        <w:t>: vedere i tag per andare ai media, biografia….;</w:t>
-      </w:r>
-    </w:p>
-    <w:p>
-      <w:pPr>
-        <w:pStyle w:val="Paragrafoelenco"/>
-        <w:numPr>
-          <w:ilvl w:val="0"/>
-          <w:numId w:val="4"/>
-        </w:numPr>
-        <w:rPr>
-          <w:sz w:val="28"/>
-          <w:szCs w:val="28"/>
-        </w:rPr>
-      </w:pPr>
-      <w:r>
-        <w:rPr>
-          <w:sz w:val="28"/>
-          <w:szCs w:val="28"/>
-        </w:rPr>
-        <w:t>Riga 3</w:t>
-      </w:r>
-      <w:r>
-        <w:rPr>
-          <w:sz w:val="28"/>
-          <w:szCs w:val="28"/>
-        </w:rPr>
-        <w:t>74</w:t>
-      </w:r>
-      <w:r>
-        <w:rPr>
-          <w:sz w:val="28"/>
-          <w:szCs w:val="28"/>
-        </w:rPr>
-        <w:t>-3</w:t>
-      </w:r>
-      <w:r>
-        <w:rPr>
-          <w:sz w:val="28"/>
-          <w:szCs w:val="28"/>
-        </w:rPr>
-        <w:t>85</w:t>
-      </w:r>
-      <w:r>
-        <w:rPr>
-          <w:sz w:val="28"/>
-          <w:szCs w:val="28"/>
-        </w:rPr>
-        <w:t>: vedere tags;</w:t>
-      </w:r>
-    </w:p>
-    <w:p>
-      <w:pPr>
-        <w:pStyle w:val="Paragrafoelenco"/>
-        <w:numPr>
-          <w:ilvl w:val="0"/>
-          <w:numId w:val="4"/>
-        </w:numPr>
-        <w:rPr>
-          <w:sz w:val="28"/>
-          <w:szCs w:val="28"/>
-        </w:rPr>
-      </w:pPr>
-      <w:r>
-        <w:rPr>
-          <w:sz w:val="28"/>
-          <w:szCs w:val="28"/>
-        </w:rPr>
-        <w:t>Riga 5</w:t>
-      </w:r>
-      <w:r>
-        <w:rPr>
-          <w:sz w:val="28"/>
-          <w:szCs w:val="28"/>
-        </w:rPr>
-        <w:t>03</w:t>
-      </w:r>
-      <w:r>
-        <w:rPr>
-          <w:sz w:val="28"/>
-          <w:szCs w:val="28"/>
-        </w:rPr>
-        <w:t>-5</w:t>
-      </w:r>
-      <w:r>
-        <w:rPr>
-          <w:sz w:val="28"/>
-          <w:szCs w:val="28"/>
-        </w:rPr>
-        <w:t>14</w:t>
-      </w:r>
-      <w:r>
-        <w:rPr>
-          <w:sz w:val="28"/>
-          <w:szCs w:val="28"/>
-        </w:rPr>
-        <w:t>: vedere il filtro;</w:t>
-      </w:r>
-    </w:p>
-    <w:p>
-      <w:pPr>
-        <w:rPr>
-          <w:sz w:val="28"/>
-          <w:szCs w:val="28"/>
-        </w:rPr>
-      </w:pPr>
-    </w:p>
-    <w:p>
-      <w:pPr>
-        <w:jc w:val="center"/>
-        <w:rPr>
-          <w:sz w:val="28"/>
-          <w:szCs w:val="28"/>
-        </w:rPr>
-      </w:pPr>
+        <w:t>SINGLE</w:t>
+      </w:r>
       <w:r>
         <w:rPr>
           <w:color w:val="FF0000"/>
           <w:sz w:val="44"/>
           <w:szCs w:val="44"/>
         </w:rPr>
-        <w:t>C</w:t>
-      </w:r>
+        <w:t>2.HTML:</w:t>
+      </w:r>
+    </w:p>
+    <w:p>
+      <w:pPr>
+        <w:pStyle w:val="Paragrafoelenco"/>
+        <w:numPr>
+          <w:ilvl w:val="0"/>
+          <w:numId w:val="4"/>
+        </w:numPr>
+        <w:rPr>
+          <w:sz w:val="28"/>
+          <w:szCs w:val="28"/>
+        </w:rPr>
+      </w:pPr>
+      <w:r>
+        <w:rPr>
+          <w:sz w:val="28"/>
+          <w:szCs w:val="28"/>
+        </w:rPr>
+        <w:t>Vedere righe uguali alla home fino a END HEADER;</w:t>
+      </w:r>
+    </w:p>
+    <w:p>
+      <w:pPr>
+        <w:pStyle w:val="Paragrafoelenco"/>
+        <w:numPr>
+          <w:ilvl w:val="0"/>
+          <w:numId w:val="4"/>
+        </w:numPr>
+        <w:rPr>
+          <w:sz w:val="28"/>
+          <w:szCs w:val="28"/>
+        </w:rPr>
+      </w:pPr>
+      <w:r>
+        <w:rPr>
+          <w:sz w:val="28"/>
+          <w:szCs w:val="28"/>
+        </w:rPr>
+        <w:t>Riga 242-6</w:t>
+      </w:r>
+      <w:r>
+        <w:rPr>
+          <w:sz w:val="28"/>
+          <w:szCs w:val="28"/>
+        </w:rPr>
+        <w:t>17</w:t>
+      </w:r>
+      <w:r>
+        <w:rPr>
+          <w:sz w:val="28"/>
+          <w:szCs w:val="28"/>
+        </w:rPr>
+        <w:t>: vedere i tag per andare ai media, biografia….;</w:t>
+      </w:r>
+    </w:p>
+    <w:p>
+      <w:pPr>
+        <w:pStyle w:val="Paragrafoelenco"/>
+        <w:numPr>
+          <w:ilvl w:val="0"/>
+          <w:numId w:val="4"/>
+        </w:numPr>
+        <w:rPr>
+          <w:sz w:val="28"/>
+          <w:szCs w:val="28"/>
+        </w:rPr>
+      </w:pPr>
+      <w:r>
+        <w:rPr>
+          <w:sz w:val="28"/>
+          <w:szCs w:val="28"/>
+        </w:rPr>
+        <w:t>Riga 3</w:t>
+      </w:r>
+      <w:r>
+        <w:rPr>
+          <w:sz w:val="28"/>
+          <w:szCs w:val="28"/>
+        </w:rPr>
+        <w:t>74</w:t>
+      </w:r>
+      <w:r>
+        <w:rPr>
+          <w:sz w:val="28"/>
+          <w:szCs w:val="28"/>
+        </w:rPr>
+        <w:t>-3</w:t>
+      </w:r>
+      <w:r>
+        <w:rPr>
+          <w:sz w:val="28"/>
+          <w:szCs w:val="28"/>
+        </w:rPr>
+        <w:t>85</w:t>
+      </w:r>
+      <w:r>
+        <w:rPr>
+          <w:sz w:val="28"/>
+          <w:szCs w:val="28"/>
+        </w:rPr>
+        <w:t>: vedere tags;</w:t>
+      </w:r>
+    </w:p>
+    <w:p>
+      <w:pPr>
+        <w:pStyle w:val="Paragrafoelenco"/>
+        <w:numPr>
+          <w:ilvl w:val="0"/>
+          <w:numId w:val="4"/>
+        </w:numPr>
+        <w:rPr>
+          <w:sz w:val="28"/>
+          <w:szCs w:val="28"/>
+        </w:rPr>
+      </w:pPr>
+      <w:r>
+        <w:rPr>
+          <w:sz w:val="28"/>
+          <w:szCs w:val="28"/>
+        </w:rPr>
+        <w:t>Riga 5</w:t>
+      </w:r>
+      <w:r>
+        <w:rPr>
+          <w:sz w:val="28"/>
+          <w:szCs w:val="28"/>
+        </w:rPr>
+        <w:t>03</w:t>
+      </w:r>
+      <w:r>
+        <w:rPr>
+          <w:sz w:val="28"/>
+          <w:szCs w:val="28"/>
+        </w:rPr>
+        <w:t>-5</w:t>
+      </w:r>
+      <w:r>
+        <w:rPr>
+          <w:sz w:val="28"/>
+          <w:szCs w:val="28"/>
+        </w:rPr>
+        <w:t>14</w:t>
+      </w:r>
+      <w:r>
+        <w:rPr>
+          <w:sz w:val="28"/>
+          <w:szCs w:val="28"/>
+        </w:rPr>
+        <w:t>: vedere il filtro;</w:t>
+      </w:r>
+    </w:p>
+    <w:p>
+      <w:pPr>
+        <w:rPr>
+          <w:sz w:val="28"/>
+          <w:szCs w:val="28"/>
+        </w:rPr>
+      </w:pPr>
+    </w:p>
+    <w:p>
+      <w:pPr>
+        <w:jc w:val="center"/>
+        <w:rPr>
+          <w:sz w:val="28"/>
+          <w:szCs w:val="28"/>
+        </w:rPr>
+      </w:pPr>
       <w:r>
         <w:rPr>
           <w:color w:val="FF0000"/>
           <w:sz w:val="44"/>
           <w:szCs w:val="44"/>
         </w:rPr>
-        <w:t>OMINGSOON</w:t>
+        <w:t>C</w:t>
       </w:r>
       <w:r>
         <w:rPr>
@@ -1157,6 +1279,14 @@
           <w:sz w:val="44"/>
           <w:szCs w:val="44"/>
         </w:rPr>
+        <w:t>OMINGSOON</w:t>
+      </w:r>
+      <w:r>
+        <w:rPr>
+          <w:color w:val="FF0000"/>
+          <w:sz w:val="44"/>
+          <w:szCs w:val="44"/>
+        </w:rPr>
         <w:t>.HTML:</w:t>
       </w:r>
     </w:p>
@@ -1177,6 +1307,26 @@
           <w:sz w:val="28"/>
           <w:szCs w:val="28"/>
         </w:rPr>
+        <w:t>Vedere righe uguali alla home fino a END HEADER;</w:t>
+      </w:r>
+    </w:p>
+    <w:p>
+      <w:pPr>
+        <w:pStyle w:val="Paragrafoelenco"/>
+        <w:numPr>
+          <w:ilvl w:val="0"/>
+          <w:numId w:val="4"/>
+        </w:numPr>
+        <w:rPr>
+          <w:sz w:val="28"/>
+          <w:szCs w:val="28"/>
+        </w:rPr>
+      </w:pPr>
+      <w:r>
+        <w:rPr>
+          <w:sz w:val="28"/>
+          <w:szCs w:val="28"/>
+        </w:rPr>
         <w:t xml:space="preserve">Riga 251-255: vedere se mettere Avvertimi (con </w:t>
       </w:r>
       <w:proofErr w:type="gramStart"/>
@@ -1234,21 +1384,2002 @@
     </w:p>
     <w:p>
       <w:pPr>
-        <w:rPr>
-          <w:sz w:val="28"/>
-          <w:szCs w:val="28"/>
-        </w:rPr>
-      </w:pPr>
-    </w:p>
-    <w:p>
-      <w:pPr>
-        <w:rPr>
-          <w:sz w:val="28"/>
-          <w:szCs w:val="28"/>
-        </w:rPr>
-      </w:pPr>
+        <w:jc w:val="center"/>
+        <w:rPr>
+          <w:sz w:val="28"/>
+          <w:szCs w:val="28"/>
+        </w:rPr>
+      </w:pPr>
+      <w:r>
+        <w:rPr>
+          <w:color w:val="FF0000"/>
+          <w:sz w:val="44"/>
+          <w:szCs w:val="44"/>
+        </w:rPr>
+        <w:lastRenderedPageBreak/>
+        <w:t>INFOUSER</w:t>
+      </w:r>
+      <w:r>
+        <w:rPr>
+          <w:color w:val="FF0000"/>
+          <w:sz w:val="44"/>
+          <w:szCs w:val="44"/>
+        </w:rPr>
+        <w:t>.HTML:</w:t>
+      </w:r>
+    </w:p>
+    <w:p>
+      <w:pPr>
+        <w:pStyle w:val="Paragrafoelenco"/>
+        <w:numPr>
+          <w:ilvl w:val="0"/>
+          <w:numId w:val="5"/>
+        </w:numPr>
+        <w:rPr>
+          <w:sz w:val="28"/>
+          <w:szCs w:val="28"/>
+        </w:rPr>
+      </w:pPr>
+      <w:r>
+        <w:rPr>
+          <w:sz w:val="28"/>
+          <w:szCs w:val="28"/>
+        </w:rPr>
+        <w:t>Vedere righe uguali alla home fino a END HEADER;</w:t>
+      </w:r>
+    </w:p>
+    <w:p>
+      <w:pPr>
+        <w:pStyle w:val="Paragrafoelenco"/>
+        <w:numPr>
+          <w:ilvl w:val="0"/>
+          <w:numId w:val="5"/>
+        </w:numPr>
+        <w:rPr>
+          <w:sz w:val="28"/>
+          <w:szCs w:val="28"/>
+        </w:rPr>
+      </w:pPr>
+      <w:r>
+        <w:rPr>
+          <w:sz w:val="28"/>
+          <w:szCs w:val="28"/>
+        </w:rPr>
+        <w:t xml:space="preserve">Riga 411: mettere il link </w:t>
+      </w:r>
+      <w:proofErr w:type="spellStart"/>
+      <w:r>
+        <w:rPr>
+          <w:sz w:val="28"/>
+          <w:szCs w:val="28"/>
+        </w:rPr>
+        <w:t>href</w:t>
+      </w:r>
+      <w:proofErr w:type="spellEnd"/>
+      <w:r>
+        <w:rPr>
+          <w:sz w:val="28"/>
+          <w:szCs w:val="28"/>
+        </w:rPr>
+        <w:t>;</w:t>
+      </w:r>
+    </w:p>
+    <w:p>
+      <w:pPr>
+        <w:pStyle w:val="Paragrafoelenco"/>
+        <w:numPr>
+          <w:ilvl w:val="0"/>
+          <w:numId w:val="5"/>
+        </w:numPr>
+        <w:rPr>
+          <w:sz w:val="28"/>
+          <w:szCs w:val="28"/>
+        </w:rPr>
+      </w:pPr>
+      <w:r>
+        <w:rPr>
+          <w:sz w:val="28"/>
+          <w:szCs w:val="28"/>
+        </w:rPr>
+        <w:t xml:space="preserve">Riga 444: mettere il link </w:t>
+      </w:r>
+      <w:proofErr w:type="spellStart"/>
+      <w:r>
+        <w:rPr>
+          <w:sz w:val="28"/>
+          <w:szCs w:val="28"/>
+        </w:rPr>
+        <w:t>href</w:t>
+      </w:r>
+      <w:proofErr w:type="spellEnd"/>
+      <w:r>
+        <w:rPr>
+          <w:sz w:val="28"/>
+          <w:szCs w:val="28"/>
+        </w:rPr>
+        <w:t>;</w:t>
+      </w:r>
+    </w:p>
+    <w:p>
+      <w:pPr>
+        <w:pStyle w:val="Paragrafoelenco"/>
+        <w:numPr>
+          <w:ilvl w:val="0"/>
+          <w:numId w:val="5"/>
+        </w:numPr>
+        <w:rPr>
+          <w:sz w:val="28"/>
+          <w:szCs w:val="28"/>
+        </w:rPr>
+      </w:pPr>
+      <w:r>
+        <w:rPr>
+          <w:sz w:val="28"/>
+          <w:szCs w:val="28"/>
+        </w:rPr>
+        <w:t xml:space="preserve">Riga 451-452: vedere link </w:t>
+      </w:r>
+      <w:proofErr w:type="spellStart"/>
+      <w:r>
+        <w:rPr>
+          <w:sz w:val="28"/>
+          <w:szCs w:val="28"/>
+        </w:rPr>
+        <w:t>href</w:t>
+      </w:r>
+      <w:proofErr w:type="spellEnd"/>
+      <w:r>
+        <w:rPr>
+          <w:sz w:val="28"/>
+          <w:szCs w:val="28"/>
+        </w:rPr>
+        <w:t>;</w:t>
+      </w:r>
+    </w:p>
+    <w:p>
+      <w:pPr>
+        <w:pStyle w:val="Paragrafoelenco"/>
+        <w:numPr>
+          <w:ilvl w:val="0"/>
+          <w:numId w:val="5"/>
+        </w:numPr>
+        <w:rPr>
+          <w:sz w:val="28"/>
+          <w:szCs w:val="28"/>
+        </w:rPr>
+      </w:pPr>
+      <w:r>
+        <w:rPr>
+          <w:sz w:val="28"/>
+          <w:szCs w:val="28"/>
+        </w:rPr>
+        <w:t>Abbiamo pensato che si usa questa pagina sia per inserire la prima volta un indirizzo e un metodo di pagamento (quindi con i campi vuoti) sia quando un utente ha già comprato e quindi i campi si compilano da soli. Inserire un link sotto spedizione e un link sotto metodo di pagamento per inserire un nuovo indirizzo e un nuovo metodo di pagamento (quindi creare una pagina uguale a questa che ti permette di inserire un nuovo indirizzo e un nuovo metodo di pagamento);</w:t>
+      </w:r>
+    </w:p>
+    <w:p>
+      <w:pPr>
+        <w:pStyle w:val="Paragrafoelenco"/>
+        <w:numPr>
+          <w:ilvl w:val="0"/>
+          <w:numId w:val="5"/>
+        </w:numPr>
+        <w:rPr>
+          <w:sz w:val="28"/>
+          <w:szCs w:val="28"/>
+        </w:rPr>
+      </w:pPr>
+      <w:r>
+        <w:rPr>
+          <w:sz w:val="28"/>
+          <w:szCs w:val="28"/>
+        </w:rPr>
+        <w:t xml:space="preserve">Far in modo che una volta che si inserisce la prima volta indirizzo e metodo di pagamento la </w:t>
+      </w:r>
+      <w:proofErr w:type="spellStart"/>
+      <w:r>
+        <w:rPr>
+          <w:sz w:val="28"/>
+          <w:szCs w:val="28"/>
+        </w:rPr>
+        <w:t>checkbox</w:t>
+      </w:r>
+      <w:proofErr w:type="spellEnd"/>
+      <w:r>
+        <w:rPr>
+          <w:sz w:val="28"/>
+          <w:szCs w:val="28"/>
+        </w:rPr>
+        <w:t xml:space="preserve"> “usa questo ….” rimanga con la spunta. Se è la prima volta che si inseriscono entrambi deve essere vuota;</w:t>
+      </w:r>
+    </w:p>
+    <w:p>
+      <w:pPr>
+        <w:pStyle w:val="Paragrafoelenco"/>
+        <w:numPr>
+          <w:ilvl w:val="0"/>
+          <w:numId w:val="5"/>
+        </w:numPr>
+        <w:rPr>
+          <w:sz w:val="28"/>
+          <w:szCs w:val="28"/>
+        </w:rPr>
+      </w:pPr>
+      <w:r>
+        <w:rPr>
+          <w:sz w:val="28"/>
+          <w:szCs w:val="28"/>
+        </w:rPr>
+        <w:t xml:space="preserve"> Pagina nuovi indirizzi e nuovi metodi di pagamento;</w:t>
+      </w:r>
+    </w:p>
+    <w:p>
+      <w:pPr>
+        <w:rPr>
+          <w:sz w:val="28"/>
+          <w:szCs w:val="28"/>
+        </w:rPr>
+      </w:pPr>
+    </w:p>
+    <w:p>
+      <w:pPr>
+        <w:jc w:val="center"/>
+        <w:rPr>
+          <w:sz w:val="28"/>
+          <w:szCs w:val="28"/>
+        </w:rPr>
+      </w:pPr>
+      <w:r>
+        <w:rPr>
+          <w:color w:val="FF0000"/>
+          <w:sz w:val="44"/>
+          <w:szCs w:val="44"/>
+        </w:rPr>
+        <w:t>MOVIEGRID</w:t>
+      </w:r>
+      <w:r>
+        <w:rPr>
+          <w:color w:val="FF0000"/>
+          <w:sz w:val="44"/>
+          <w:szCs w:val="44"/>
+        </w:rPr>
+        <w:t>.HTML:</w:t>
+      </w:r>
+    </w:p>
+    <w:p>
+      <w:pPr>
+        <w:pStyle w:val="Paragrafoelenco"/>
+        <w:numPr>
+          <w:ilvl w:val="0"/>
+          <w:numId w:val="6"/>
+        </w:numPr>
+        <w:rPr>
+          <w:sz w:val="28"/>
+          <w:szCs w:val="28"/>
+        </w:rPr>
+      </w:pPr>
+      <w:r>
+        <w:rPr>
+          <w:sz w:val="28"/>
+          <w:szCs w:val="28"/>
+        </w:rPr>
+        <w:t>Riga 238-251: vedere le categorie del filtro;</w:t>
+      </w:r>
+    </w:p>
+    <w:p>
+      <w:pPr>
+        <w:pStyle w:val="Paragrafoelenco"/>
+        <w:numPr>
+          <w:ilvl w:val="0"/>
+          <w:numId w:val="6"/>
+        </w:numPr>
+        <w:rPr>
+          <w:sz w:val="28"/>
+          <w:szCs w:val="28"/>
+        </w:rPr>
+      </w:pPr>
+      <w:r>
+        <w:rPr>
+          <w:sz w:val="28"/>
+          <w:szCs w:val="28"/>
+        </w:rPr>
+        <w:t>Riga 460-469: vedere le pagine per gli altri film o cartoni;</w:t>
+      </w:r>
+    </w:p>
+    <w:p>
+      <w:pPr>
+        <w:pStyle w:val="Paragrafoelenco"/>
+        <w:numPr>
+          <w:ilvl w:val="0"/>
+          <w:numId w:val="6"/>
+        </w:numPr>
+        <w:rPr>
+          <w:sz w:val="28"/>
+          <w:szCs w:val="28"/>
+        </w:rPr>
+      </w:pPr>
+      <w:r>
+        <w:rPr>
+          <w:sz w:val="28"/>
+          <w:szCs w:val="28"/>
+        </w:rPr>
+        <w:t>Riga 459-597: inserire icona (freccia);</w:t>
+      </w:r>
+    </w:p>
+    <w:p>
+      <w:pPr>
+        <w:pStyle w:val="Paragrafoelenco"/>
+        <w:numPr>
+          <w:ilvl w:val="0"/>
+          <w:numId w:val="6"/>
+        </w:numPr>
+        <w:rPr>
+          <w:sz w:val="28"/>
+          <w:szCs w:val="28"/>
+        </w:rPr>
+      </w:pPr>
+      <w:r>
+        <w:rPr>
+          <w:sz w:val="28"/>
+          <w:szCs w:val="28"/>
+        </w:rPr>
+        <w:t xml:space="preserve">Riga 599: inserire il link </w:t>
+      </w:r>
+      <w:proofErr w:type="spellStart"/>
+      <w:r>
+        <w:rPr>
+          <w:sz w:val="28"/>
+          <w:szCs w:val="28"/>
+        </w:rPr>
+        <w:t>href</w:t>
+      </w:r>
+      <w:proofErr w:type="spellEnd"/>
+      <w:r>
+        <w:rPr>
+          <w:sz w:val="28"/>
+          <w:szCs w:val="28"/>
+        </w:rPr>
+        <w:t xml:space="preserve"> dove ti manda la pagina una volta che cerchi;</w:t>
+      </w:r>
+    </w:p>
+    <w:p>
+      <w:pPr>
+        <w:rPr>
+          <w:sz w:val="28"/>
+          <w:szCs w:val="28"/>
+        </w:rPr>
+      </w:pPr>
+    </w:p>
+    <w:p>
+      <w:pPr>
+        <w:jc w:val="center"/>
+        <w:rPr>
+          <w:sz w:val="28"/>
+          <w:szCs w:val="28"/>
+        </w:rPr>
+      </w:pPr>
+      <w:r>
+        <w:rPr>
+          <w:color w:val="FF0000"/>
+          <w:sz w:val="44"/>
+          <w:szCs w:val="44"/>
+        </w:rPr>
+        <w:t>MOVIELIST</w:t>
+      </w:r>
+      <w:r>
+        <w:rPr>
+          <w:color w:val="FF0000"/>
+          <w:sz w:val="44"/>
+          <w:szCs w:val="44"/>
+        </w:rPr>
+        <w:t>.HTML:</w:t>
+      </w:r>
+    </w:p>
+    <w:p>
+      <w:pPr>
+        <w:pStyle w:val="Paragrafoelenco"/>
+        <w:numPr>
+          <w:ilvl w:val="0"/>
+          <w:numId w:val="6"/>
+        </w:numPr>
+        <w:rPr>
+          <w:sz w:val="28"/>
+          <w:szCs w:val="28"/>
+        </w:rPr>
+      </w:pPr>
+      <w:r>
+        <w:rPr>
+          <w:sz w:val="28"/>
+          <w:szCs w:val="28"/>
+        </w:rPr>
+        <w:t>Riga 238-251: vedere le categorie del filtro;</w:t>
+      </w:r>
+    </w:p>
+    <w:p>
+      <w:pPr>
+        <w:pStyle w:val="Paragrafoelenco"/>
+        <w:numPr>
+          <w:ilvl w:val="0"/>
+          <w:numId w:val="6"/>
+        </w:numPr>
+        <w:rPr>
+          <w:sz w:val="28"/>
+          <w:szCs w:val="28"/>
+        </w:rPr>
+      </w:pPr>
+      <w:r>
+        <w:rPr>
+          <w:sz w:val="28"/>
+          <w:szCs w:val="28"/>
+        </w:rPr>
+        <w:t>Riga 313-318: vedere le pagine per gli altri film/cartoni;</w:t>
+      </w:r>
+    </w:p>
+    <w:p>
+      <w:pPr>
+        <w:pStyle w:val="Paragrafoelenco"/>
+        <w:numPr>
+          <w:ilvl w:val="0"/>
+          <w:numId w:val="6"/>
+        </w:numPr>
+        <w:rPr>
+          <w:sz w:val="28"/>
+          <w:szCs w:val="28"/>
+        </w:rPr>
+      </w:pPr>
+      <w:r>
+        <w:rPr>
+          <w:sz w:val="28"/>
+          <w:szCs w:val="28"/>
+        </w:rPr>
+        <w:t>Riga 345-447: inserire l’icona della freccia;</w:t>
+      </w:r>
+    </w:p>
+    <w:p>
+      <w:pPr>
+        <w:pStyle w:val="Paragrafoelenco"/>
+        <w:numPr>
+          <w:ilvl w:val="0"/>
+          <w:numId w:val="6"/>
+        </w:numPr>
+        <w:rPr>
+          <w:sz w:val="28"/>
+          <w:szCs w:val="28"/>
+        </w:rPr>
+      </w:pPr>
+      <w:r>
+        <w:rPr>
+          <w:sz w:val="28"/>
+          <w:szCs w:val="28"/>
+        </w:rPr>
+        <w:t xml:space="preserve">Riga 449: </w:t>
+      </w:r>
+      <w:r>
+        <w:rPr>
+          <w:sz w:val="28"/>
+          <w:szCs w:val="28"/>
+        </w:rPr>
+        <w:t xml:space="preserve">inserire il link </w:t>
+      </w:r>
+      <w:proofErr w:type="spellStart"/>
+      <w:r>
+        <w:rPr>
+          <w:sz w:val="28"/>
+          <w:szCs w:val="28"/>
+        </w:rPr>
+        <w:t>href</w:t>
+      </w:r>
+      <w:proofErr w:type="spellEnd"/>
+      <w:r>
+        <w:rPr>
+          <w:sz w:val="28"/>
+          <w:szCs w:val="28"/>
+        </w:rPr>
+        <w:t xml:space="preserve"> dove ti manda la pagina una volta che cerchi</w:t>
+      </w:r>
+      <w:r>
+        <w:rPr>
+          <w:sz w:val="28"/>
+          <w:szCs w:val="28"/>
+        </w:rPr>
+        <w:t>;</w:t>
+      </w:r>
+    </w:p>
+    <w:p>
+      <w:pPr>
+        <w:ind w:left="360"/>
+        <w:rPr>
+          <w:sz w:val="28"/>
+          <w:szCs w:val="28"/>
+        </w:rPr>
+      </w:pPr>
+    </w:p>
+    <w:p>
+      <w:pPr>
+        <w:jc w:val="center"/>
+        <w:rPr>
+          <w:sz w:val="28"/>
+          <w:szCs w:val="28"/>
+        </w:rPr>
+      </w:pPr>
+      <w:r>
+        <w:rPr>
+          <w:color w:val="FF0000"/>
+          <w:sz w:val="44"/>
+          <w:szCs w:val="44"/>
+        </w:rPr>
+        <w:t>MOVIE</w:t>
+      </w:r>
+      <w:r>
+        <w:rPr>
+          <w:color w:val="FF0000"/>
+          <w:sz w:val="44"/>
+          <w:szCs w:val="44"/>
+        </w:rPr>
+        <w:t>SINGLE</w:t>
+      </w:r>
+      <w:r>
+        <w:rPr>
+          <w:color w:val="FF0000"/>
+          <w:sz w:val="44"/>
+          <w:szCs w:val="44"/>
+        </w:rPr>
+        <w:t>.HTML:</w:t>
+      </w:r>
+    </w:p>
+    <w:p>
+      <w:pPr>
+        <w:pStyle w:val="Paragrafoelenco"/>
+        <w:numPr>
+          <w:ilvl w:val="0"/>
+          <w:numId w:val="7"/>
+        </w:numPr>
+        <w:rPr>
+          <w:sz w:val="28"/>
+          <w:szCs w:val="28"/>
+        </w:rPr>
+      </w:pPr>
+      <w:r>
+        <w:rPr>
+          <w:sz w:val="28"/>
+          <w:szCs w:val="28"/>
+        </w:rPr>
+        <w:t xml:space="preserve">Riga 281-871: </w:t>
+      </w:r>
+      <w:r>
+        <w:rPr>
+          <w:sz w:val="28"/>
+          <w:szCs w:val="28"/>
+        </w:rPr>
+        <w:t>vedere i tag per andare ai media, biografia….;</w:t>
+      </w:r>
+    </w:p>
+    <w:p>
+      <w:pPr>
+        <w:pStyle w:val="Paragrafoelenco"/>
+        <w:numPr>
+          <w:ilvl w:val="0"/>
+          <w:numId w:val="7"/>
+        </w:numPr>
+        <w:rPr>
+          <w:sz w:val="28"/>
+          <w:szCs w:val="28"/>
+        </w:rPr>
+      </w:pPr>
+      <w:r>
+        <w:rPr>
+          <w:sz w:val="28"/>
+          <w:szCs w:val="28"/>
+        </w:rPr>
+        <w:lastRenderedPageBreak/>
+        <w:t>Riga 408-419: vedere i tags;</w:t>
+      </w:r>
+    </w:p>
+    <w:p>
+      <w:pPr>
+        <w:pStyle w:val="Paragrafoelenco"/>
+        <w:numPr>
+          <w:ilvl w:val="0"/>
+          <w:numId w:val="7"/>
+        </w:numPr>
+        <w:rPr>
+          <w:sz w:val="28"/>
+          <w:szCs w:val="28"/>
+        </w:rPr>
+      </w:pPr>
+      <w:r>
+        <w:rPr>
+          <w:sz w:val="28"/>
+          <w:szCs w:val="28"/>
+        </w:rPr>
+        <w:t>Riga 431: popup per scrivere le recensioni;</w:t>
+      </w:r>
+    </w:p>
+    <w:p>
+      <w:pPr>
+        <w:pStyle w:val="Paragrafoelenco"/>
+        <w:numPr>
+          <w:ilvl w:val="0"/>
+          <w:numId w:val="7"/>
+        </w:numPr>
+        <w:rPr>
+          <w:sz w:val="28"/>
+          <w:szCs w:val="28"/>
+        </w:rPr>
+      </w:pPr>
+      <w:r>
+        <w:rPr>
+          <w:sz w:val="28"/>
+          <w:szCs w:val="28"/>
+        </w:rPr>
+        <w:t>Riga 433-444: vedere le categorie del filtro;</w:t>
+      </w:r>
+    </w:p>
+    <w:p>
+      <w:pPr>
+        <w:pStyle w:val="Paragrafoelenco"/>
+        <w:numPr>
+          <w:ilvl w:val="0"/>
+          <w:numId w:val="7"/>
+        </w:numPr>
+        <w:rPr>
+          <w:sz w:val="28"/>
+          <w:szCs w:val="28"/>
+        </w:rPr>
+      </w:pPr>
+      <w:r>
+        <w:rPr>
+          <w:sz w:val="28"/>
+          <w:szCs w:val="28"/>
+        </w:rPr>
+        <w:t>Riga 571-580: vedere le pagine per le altre recensioni;</w:t>
+      </w:r>
+    </w:p>
+    <w:p>
+      <w:pPr>
+        <w:pStyle w:val="Paragrafoelenco"/>
+        <w:numPr>
+          <w:ilvl w:val="0"/>
+          <w:numId w:val="7"/>
+        </w:numPr>
+        <w:rPr>
+          <w:sz w:val="28"/>
+          <w:szCs w:val="28"/>
+        </w:rPr>
+      </w:pPr>
+      <w:r>
+        <w:rPr>
+          <w:sz w:val="28"/>
+          <w:szCs w:val="28"/>
+        </w:rPr>
+        <w:t>Riga 789-798: vedere le categorie del filtro;</w:t>
+      </w:r>
+    </w:p>
+    <w:p>
+      <w:pPr>
+        <w:pStyle w:val="Paragrafoelenco"/>
+        <w:numPr>
+          <w:ilvl w:val="0"/>
+          <w:numId w:val="7"/>
+        </w:numPr>
+        <w:rPr>
+          <w:sz w:val="28"/>
+          <w:szCs w:val="28"/>
+        </w:rPr>
+      </w:pPr>
+      <w:r>
+        <w:rPr>
+          <w:sz w:val="28"/>
+          <w:szCs w:val="28"/>
+        </w:rPr>
+        <w:t>Riga 861-866: vedere le pagine per gli altri film correlati;</w:t>
+      </w:r>
+    </w:p>
+    <w:p>
+      <w:pPr>
+        <w:rPr>
+          <w:sz w:val="28"/>
+          <w:szCs w:val="28"/>
+        </w:rPr>
+      </w:pPr>
+    </w:p>
+    <w:p>
+      <w:pPr>
+        <w:jc w:val="center"/>
+        <w:rPr>
+          <w:sz w:val="28"/>
+          <w:szCs w:val="28"/>
+        </w:rPr>
+      </w:pPr>
+      <w:r>
+        <w:rPr>
+          <w:color w:val="FF0000"/>
+          <w:sz w:val="44"/>
+          <w:szCs w:val="44"/>
+        </w:rPr>
+        <w:t>MOVIESINGLE</w:t>
+      </w:r>
+      <w:r>
+        <w:rPr>
+          <w:color w:val="FF0000"/>
+          <w:sz w:val="44"/>
+          <w:szCs w:val="44"/>
+        </w:rPr>
+        <w:t>2</w:t>
+      </w:r>
+      <w:r>
+        <w:rPr>
+          <w:color w:val="FF0000"/>
+          <w:sz w:val="44"/>
+          <w:szCs w:val="44"/>
+        </w:rPr>
+        <w:t>.HTML:</w:t>
+      </w:r>
+    </w:p>
+    <w:p>
+      <w:pPr>
+        <w:pStyle w:val="Paragrafoelenco"/>
+        <w:numPr>
+          <w:ilvl w:val="0"/>
+          <w:numId w:val="7"/>
+        </w:numPr>
+        <w:rPr>
+          <w:sz w:val="28"/>
+          <w:szCs w:val="28"/>
+        </w:rPr>
+      </w:pPr>
+      <w:r>
+        <w:rPr>
+          <w:sz w:val="28"/>
+          <w:szCs w:val="28"/>
+        </w:rPr>
+        <w:t>Riga 281-87</w:t>
+      </w:r>
+      <w:r>
+        <w:rPr>
+          <w:sz w:val="28"/>
+          <w:szCs w:val="28"/>
+        </w:rPr>
+        <w:t>0</w:t>
+      </w:r>
+      <w:r>
+        <w:rPr>
+          <w:sz w:val="28"/>
+          <w:szCs w:val="28"/>
+        </w:rPr>
+        <w:t>: vedere i tag per andare ai media, biografia….;</w:t>
+      </w:r>
+    </w:p>
+    <w:p>
+      <w:pPr>
+        <w:pStyle w:val="Paragrafoelenco"/>
+        <w:numPr>
+          <w:ilvl w:val="0"/>
+          <w:numId w:val="7"/>
+        </w:numPr>
+        <w:rPr>
+          <w:sz w:val="28"/>
+          <w:szCs w:val="28"/>
+        </w:rPr>
+      </w:pPr>
+      <w:r>
+        <w:rPr>
+          <w:sz w:val="28"/>
+          <w:szCs w:val="28"/>
+        </w:rPr>
+        <w:t xml:space="preserve">Riga </w:t>
+      </w:r>
+      <w:r>
+        <w:rPr>
+          <w:sz w:val="28"/>
+          <w:szCs w:val="28"/>
+        </w:rPr>
+        <w:t>394</w:t>
+      </w:r>
+      <w:r>
+        <w:rPr>
+          <w:sz w:val="28"/>
+          <w:szCs w:val="28"/>
+        </w:rPr>
+        <w:t>-</w:t>
+      </w:r>
+      <w:r>
+        <w:rPr>
+          <w:sz w:val="28"/>
+          <w:szCs w:val="28"/>
+        </w:rPr>
+        <w:t>404</w:t>
+      </w:r>
+      <w:r>
+        <w:rPr>
+          <w:sz w:val="28"/>
+          <w:szCs w:val="28"/>
+        </w:rPr>
+        <w:t>: vedere i tags;</w:t>
+      </w:r>
+    </w:p>
+    <w:p>
+      <w:pPr>
+        <w:pStyle w:val="Paragrafoelenco"/>
+        <w:numPr>
+          <w:ilvl w:val="0"/>
+          <w:numId w:val="7"/>
+        </w:numPr>
+        <w:rPr>
+          <w:sz w:val="28"/>
+          <w:szCs w:val="28"/>
+        </w:rPr>
+      </w:pPr>
+      <w:r>
+        <w:rPr>
+          <w:sz w:val="28"/>
+          <w:szCs w:val="28"/>
+        </w:rPr>
+        <w:t>Riga 4</w:t>
+      </w:r>
+      <w:r>
+        <w:rPr>
+          <w:sz w:val="28"/>
+          <w:szCs w:val="28"/>
+        </w:rPr>
+        <w:t>15</w:t>
+      </w:r>
+      <w:r>
+        <w:rPr>
+          <w:sz w:val="28"/>
+          <w:szCs w:val="28"/>
+        </w:rPr>
+        <w:t>: popup per scrivere le recensioni;</w:t>
+      </w:r>
+    </w:p>
+    <w:p>
+      <w:pPr>
+        <w:pStyle w:val="Paragrafoelenco"/>
+        <w:numPr>
+          <w:ilvl w:val="0"/>
+          <w:numId w:val="7"/>
+        </w:numPr>
+        <w:rPr>
+          <w:sz w:val="28"/>
+          <w:szCs w:val="28"/>
+        </w:rPr>
+      </w:pPr>
+      <w:r>
+        <w:rPr>
+          <w:sz w:val="28"/>
+          <w:szCs w:val="28"/>
+        </w:rPr>
+        <w:t>Riga 4</w:t>
+      </w:r>
+      <w:r>
+        <w:rPr>
+          <w:sz w:val="28"/>
+          <w:szCs w:val="28"/>
+        </w:rPr>
+        <w:t>18</w:t>
+      </w:r>
+      <w:r>
+        <w:rPr>
+          <w:sz w:val="28"/>
+          <w:szCs w:val="28"/>
+        </w:rPr>
+        <w:t>-4</w:t>
+      </w:r>
+      <w:r>
+        <w:rPr>
+          <w:sz w:val="28"/>
+          <w:szCs w:val="28"/>
+        </w:rPr>
+        <w:t>27</w:t>
+      </w:r>
+      <w:r>
+        <w:rPr>
+          <w:sz w:val="28"/>
+          <w:szCs w:val="28"/>
+        </w:rPr>
+        <w:t>: vedere le categorie del filtro;</w:t>
+      </w:r>
+    </w:p>
+    <w:p>
+      <w:pPr>
+        <w:pStyle w:val="Paragrafoelenco"/>
+        <w:numPr>
+          <w:ilvl w:val="0"/>
+          <w:numId w:val="7"/>
+        </w:numPr>
+        <w:rPr>
+          <w:sz w:val="28"/>
+          <w:szCs w:val="28"/>
+        </w:rPr>
+      </w:pPr>
+      <w:r>
+        <w:rPr>
+          <w:sz w:val="28"/>
+          <w:szCs w:val="28"/>
+        </w:rPr>
+        <w:t>Riga 5</w:t>
+      </w:r>
+      <w:r>
+        <w:rPr>
+          <w:sz w:val="28"/>
+          <w:szCs w:val="28"/>
+        </w:rPr>
+        <w:t>55</w:t>
+      </w:r>
+      <w:r>
+        <w:rPr>
+          <w:sz w:val="28"/>
+          <w:szCs w:val="28"/>
+        </w:rPr>
+        <w:t>-5</w:t>
+      </w:r>
+      <w:r>
+        <w:rPr>
+          <w:sz w:val="28"/>
+          <w:szCs w:val="28"/>
+        </w:rPr>
+        <w:t>64</w:t>
+      </w:r>
+      <w:r>
+        <w:rPr>
+          <w:sz w:val="28"/>
+          <w:szCs w:val="28"/>
+        </w:rPr>
+        <w:t>: vedere le pagine per le altre recensioni;</w:t>
+      </w:r>
+    </w:p>
+    <w:p>
+      <w:pPr>
+        <w:pStyle w:val="Paragrafoelenco"/>
+        <w:numPr>
+          <w:ilvl w:val="0"/>
+          <w:numId w:val="7"/>
+        </w:numPr>
+        <w:rPr>
+          <w:sz w:val="28"/>
+          <w:szCs w:val="28"/>
+        </w:rPr>
+      </w:pPr>
+      <w:r>
+        <w:rPr>
+          <w:sz w:val="28"/>
+          <w:szCs w:val="28"/>
+        </w:rPr>
+        <w:t>Riga 7</w:t>
+      </w:r>
+      <w:r>
+        <w:rPr>
+          <w:sz w:val="28"/>
+          <w:szCs w:val="28"/>
+        </w:rPr>
+        <w:t>73</w:t>
+      </w:r>
+      <w:r>
+        <w:rPr>
+          <w:sz w:val="28"/>
+          <w:szCs w:val="28"/>
+        </w:rPr>
+        <w:t>-78</w:t>
+      </w:r>
+      <w:r>
+        <w:rPr>
+          <w:sz w:val="28"/>
+          <w:szCs w:val="28"/>
+        </w:rPr>
+        <w:t>2</w:t>
+      </w:r>
+      <w:r>
+        <w:rPr>
+          <w:sz w:val="28"/>
+          <w:szCs w:val="28"/>
+        </w:rPr>
+        <w:t>: vedere le categorie del filtro;</w:t>
+      </w:r>
+    </w:p>
+    <w:p>
+      <w:pPr>
+        <w:pStyle w:val="Paragrafoelenco"/>
+        <w:numPr>
+          <w:ilvl w:val="0"/>
+          <w:numId w:val="7"/>
+        </w:numPr>
+        <w:rPr>
+          <w:sz w:val="28"/>
+          <w:szCs w:val="28"/>
+        </w:rPr>
+      </w:pPr>
+      <w:r>
+        <w:rPr>
+          <w:sz w:val="28"/>
+          <w:szCs w:val="28"/>
+        </w:rPr>
+        <w:t>Riga 8</w:t>
+      </w:r>
+      <w:r>
+        <w:rPr>
+          <w:sz w:val="28"/>
+          <w:szCs w:val="28"/>
+        </w:rPr>
+        <w:t>45</w:t>
+      </w:r>
+      <w:r>
+        <w:rPr>
+          <w:sz w:val="28"/>
+          <w:szCs w:val="28"/>
+        </w:rPr>
+        <w:t>-8</w:t>
+      </w:r>
+      <w:r>
+        <w:rPr>
+          <w:sz w:val="28"/>
+          <w:szCs w:val="28"/>
+        </w:rPr>
+        <w:t>50</w:t>
+      </w:r>
+      <w:r>
+        <w:rPr>
+          <w:sz w:val="28"/>
+          <w:szCs w:val="28"/>
+        </w:rPr>
+        <w:t>: vedere le pagine per gli altri film correlati;</w:t>
+      </w:r>
+    </w:p>
+    <w:p>
+      <w:pPr>
+        <w:rPr>
+          <w:sz w:val="28"/>
+          <w:szCs w:val="28"/>
+        </w:rPr>
+      </w:pPr>
+    </w:p>
+    <w:p>
+      <w:pPr>
+        <w:jc w:val="center"/>
+        <w:rPr>
+          <w:sz w:val="28"/>
+          <w:szCs w:val="28"/>
+        </w:rPr>
+      </w:pPr>
+      <w:r>
+        <w:rPr>
+          <w:color w:val="FF0000"/>
+          <w:sz w:val="44"/>
+          <w:szCs w:val="44"/>
+        </w:rPr>
+        <w:t>SHOPPAGE</w:t>
+      </w:r>
+      <w:r>
+        <w:rPr>
+          <w:color w:val="FF0000"/>
+          <w:sz w:val="44"/>
+          <w:szCs w:val="44"/>
+        </w:rPr>
+        <w:t>.HTML:</w:t>
+      </w:r>
+    </w:p>
+    <w:p>
+      <w:pPr>
+        <w:pStyle w:val="Paragrafoelenco"/>
+        <w:numPr>
+          <w:ilvl w:val="0"/>
+          <w:numId w:val="8"/>
+        </w:numPr>
+        <w:rPr>
+          <w:sz w:val="28"/>
+          <w:szCs w:val="28"/>
+        </w:rPr>
+      </w:pPr>
+      <w:r>
+        <w:rPr>
+          <w:sz w:val="28"/>
+          <w:szCs w:val="28"/>
+        </w:rPr>
+        <w:t xml:space="preserve">Riga 269: link </w:t>
+      </w:r>
+      <w:proofErr w:type="spellStart"/>
+      <w:r>
+        <w:rPr>
+          <w:sz w:val="28"/>
+          <w:szCs w:val="28"/>
+        </w:rPr>
+        <w:t>href</w:t>
+      </w:r>
+      <w:proofErr w:type="spellEnd"/>
+      <w:r>
+        <w:rPr>
+          <w:sz w:val="28"/>
+          <w:szCs w:val="28"/>
+        </w:rPr>
+        <w:t>;</w:t>
+      </w:r>
+    </w:p>
+    <w:p>
+      <w:pPr>
+        <w:pStyle w:val="Paragrafoelenco"/>
+        <w:numPr>
+          <w:ilvl w:val="0"/>
+          <w:numId w:val="8"/>
+        </w:numPr>
+        <w:rPr>
+          <w:sz w:val="28"/>
+          <w:szCs w:val="28"/>
+        </w:rPr>
+      </w:pPr>
+      <w:r>
+        <w:rPr>
+          <w:sz w:val="28"/>
+          <w:szCs w:val="28"/>
+        </w:rPr>
+        <w:t>Mettere “carrello vuoto” se non c’è nessun film o cartone da comprare;</w:t>
+      </w:r>
+    </w:p>
+    <w:p>
+      <w:pPr>
+        <w:pStyle w:val="Paragrafoelenco"/>
+        <w:numPr>
+          <w:ilvl w:val="0"/>
+          <w:numId w:val="8"/>
+        </w:numPr>
+        <w:rPr>
+          <w:sz w:val="28"/>
+          <w:szCs w:val="28"/>
+        </w:rPr>
+      </w:pPr>
+      <w:r>
+        <w:rPr>
+          <w:sz w:val="28"/>
+          <w:szCs w:val="28"/>
+        </w:rPr>
+        <w:t xml:space="preserve">Mettere la </w:t>
+      </w:r>
+      <w:proofErr w:type="spellStart"/>
+      <w:r>
+        <w:rPr>
+          <w:sz w:val="28"/>
+          <w:szCs w:val="28"/>
+        </w:rPr>
+        <w:t>form</w:t>
+      </w:r>
+      <w:proofErr w:type="spellEnd"/>
+      <w:r>
+        <w:rPr>
+          <w:sz w:val="28"/>
+          <w:szCs w:val="28"/>
+        </w:rPr>
+        <w:t xml:space="preserve"> ACQUISTA che si muove con la pagina;</w:t>
+      </w:r>
+    </w:p>
+    <w:p>
+      <w:pPr>
+        <w:rPr>
+          <w:sz w:val="28"/>
+          <w:szCs w:val="28"/>
+        </w:rPr>
+      </w:pPr>
+    </w:p>
+    <w:p>
+      <w:pPr>
+        <w:jc w:val="center"/>
+        <w:rPr>
+          <w:sz w:val="28"/>
+          <w:szCs w:val="28"/>
+        </w:rPr>
+      </w:pPr>
+      <w:r>
+        <w:rPr>
+          <w:color w:val="FF0000"/>
+          <w:sz w:val="44"/>
+          <w:szCs w:val="44"/>
+        </w:rPr>
+        <w:t>USERFAVORITEGRID</w:t>
+      </w:r>
+      <w:r>
+        <w:rPr>
+          <w:color w:val="FF0000"/>
+          <w:sz w:val="44"/>
+          <w:szCs w:val="44"/>
+        </w:rPr>
+        <w:t>.HTML:</w:t>
+      </w:r>
+    </w:p>
+    <w:p>
+      <w:pPr>
+        <w:pStyle w:val="Paragrafoelenco"/>
+        <w:numPr>
+          <w:ilvl w:val="0"/>
+          <w:numId w:val="9"/>
+        </w:numPr>
+        <w:rPr>
+          <w:sz w:val="28"/>
+          <w:szCs w:val="28"/>
+        </w:rPr>
+      </w:pPr>
+      <w:r>
+        <w:rPr>
+          <w:sz w:val="28"/>
+          <w:szCs w:val="28"/>
+        </w:rPr>
+        <w:t>Vedere se la barra della ricerca ci va messa;</w:t>
+      </w:r>
+    </w:p>
+    <w:p>
+      <w:pPr>
+        <w:pStyle w:val="Paragrafoelenco"/>
+        <w:numPr>
+          <w:ilvl w:val="0"/>
+          <w:numId w:val="9"/>
+        </w:numPr>
+        <w:rPr>
+          <w:sz w:val="28"/>
+          <w:szCs w:val="28"/>
+        </w:rPr>
+      </w:pPr>
+      <w:r>
+        <w:rPr>
+          <w:sz w:val="28"/>
+          <w:szCs w:val="28"/>
+        </w:rPr>
+        <w:t xml:space="preserve">Riga 239-242: vedere </w:t>
+      </w:r>
+      <w:proofErr w:type="spellStart"/>
+      <w:r>
+        <w:rPr>
+          <w:sz w:val="28"/>
+          <w:szCs w:val="28"/>
+        </w:rPr>
+        <w:t>href</w:t>
+      </w:r>
+      <w:proofErr w:type="spellEnd"/>
+      <w:r>
+        <w:rPr>
+          <w:sz w:val="28"/>
+          <w:szCs w:val="28"/>
+        </w:rPr>
+        <w:t xml:space="preserve"> dell’immagine e di “cambia avatar”;</w:t>
+      </w:r>
+    </w:p>
+    <w:p>
+      <w:pPr>
+        <w:pStyle w:val="Paragrafoelenco"/>
+        <w:numPr>
+          <w:ilvl w:val="0"/>
+          <w:numId w:val="9"/>
+        </w:numPr>
+        <w:rPr>
+          <w:sz w:val="28"/>
+          <w:szCs w:val="28"/>
+        </w:rPr>
+      </w:pPr>
+      <w:r>
+        <w:rPr>
+          <w:sz w:val="28"/>
+          <w:szCs w:val="28"/>
+        </w:rPr>
+        <w:t xml:space="preserve">Riga 253: vedere </w:t>
+      </w:r>
+      <w:proofErr w:type="spellStart"/>
+      <w:r>
+        <w:rPr>
+          <w:sz w:val="28"/>
+          <w:szCs w:val="28"/>
+        </w:rPr>
+        <w:t>href</w:t>
+      </w:r>
+      <w:proofErr w:type="spellEnd"/>
+      <w:r>
+        <w:rPr>
+          <w:sz w:val="28"/>
+          <w:szCs w:val="28"/>
+        </w:rPr>
+        <w:t xml:space="preserve"> di Esci;</w:t>
+      </w:r>
+    </w:p>
+    <w:p>
+      <w:pPr>
+        <w:pStyle w:val="Paragrafoelenco"/>
+        <w:numPr>
+          <w:ilvl w:val="0"/>
+          <w:numId w:val="9"/>
+        </w:numPr>
+        <w:rPr>
+          <w:sz w:val="28"/>
+          <w:szCs w:val="28"/>
+        </w:rPr>
+      </w:pPr>
+      <w:r>
+        <w:rPr>
+          <w:sz w:val="28"/>
+          <w:szCs w:val="28"/>
+        </w:rPr>
+        <w:t>Riga 260-267: vedere le categorie del filtro;</w:t>
+      </w:r>
+    </w:p>
+    <w:p>
+      <w:pPr>
+        <w:pStyle w:val="Paragrafoelenco"/>
+        <w:numPr>
+          <w:ilvl w:val="0"/>
+          <w:numId w:val="9"/>
+        </w:numPr>
+        <w:rPr>
+          <w:sz w:val="28"/>
+          <w:szCs w:val="28"/>
+        </w:rPr>
+      </w:pPr>
+      <w:r>
+        <w:rPr>
+          <w:sz w:val="28"/>
+          <w:szCs w:val="28"/>
+        </w:rPr>
+        <w:t>Riga 479-488: vedere le pagine per gli altri film/cartoni;</w:t>
+      </w:r>
+    </w:p>
+    <w:p>
+      <w:pPr>
+        <w:rPr>
+          <w:sz w:val="28"/>
+          <w:szCs w:val="28"/>
+        </w:rPr>
+      </w:pPr>
+    </w:p>
+    <w:p>
+      <w:pPr>
+        <w:jc w:val="center"/>
+        <w:rPr>
+          <w:sz w:val="28"/>
+          <w:szCs w:val="28"/>
+        </w:rPr>
+      </w:pPr>
+      <w:r>
+        <w:rPr>
+          <w:color w:val="FF0000"/>
+          <w:sz w:val="44"/>
+          <w:szCs w:val="44"/>
+        </w:rPr>
+        <w:t>USERFAVORITE</w:t>
+      </w:r>
+      <w:r>
+        <w:rPr>
+          <w:color w:val="FF0000"/>
+          <w:sz w:val="44"/>
+          <w:szCs w:val="44"/>
+        </w:rPr>
+        <w:t>LIST</w:t>
+      </w:r>
+      <w:r>
+        <w:rPr>
+          <w:color w:val="FF0000"/>
+          <w:sz w:val="44"/>
+          <w:szCs w:val="44"/>
+        </w:rPr>
+        <w:t>.HTML:</w:t>
+      </w:r>
+    </w:p>
+    <w:p>
+      <w:pPr>
+        <w:pStyle w:val="Paragrafoelenco"/>
+        <w:numPr>
+          <w:ilvl w:val="0"/>
+          <w:numId w:val="10"/>
+        </w:numPr>
+        <w:rPr>
+          <w:sz w:val="28"/>
+          <w:szCs w:val="28"/>
+        </w:rPr>
+      </w:pPr>
+      <w:r>
+        <w:rPr>
+          <w:sz w:val="28"/>
+          <w:szCs w:val="28"/>
+        </w:rPr>
+        <w:t>Vedere se la barra della ricerca ci va messa;</w:t>
+      </w:r>
+    </w:p>
+    <w:p>
+      <w:pPr>
+        <w:pStyle w:val="Paragrafoelenco"/>
+        <w:numPr>
+          <w:ilvl w:val="0"/>
+          <w:numId w:val="10"/>
+        </w:numPr>
+        <w:rPr>
+          <w:sz w:val="28"/>
+          <w:szCs w:val="28"/>
+        </w:rPr>
+      </w:pPr>
+      <w:r>
+        <w:rPr>
+          <w:sz w:val="28"/>
+          <w:szCs w:val="28"/>
+        </w:rPr>
+        <w:lastRenderedPageBreak/>
+        <w:t xml:space="preserve">Riga 239-242: vedere </w:t>
+      </w:r>
+      <w:proofErr w:type="spellStart"/>
+      <w:r>
+        <w:rPr>
+          <w:sz w:val="28"/>
+          <w:szCs w:val="28"/>
+        </w:rPr>
+        <w:t>href</w:t>
+      </w:r>
+      <w:proofErr w:type="spellEnd"/>
+      <w:r>
+        <w:rPr>
+          <w:sz w:val="28"/>
+          <w:szCs w:val="28"/>
+        </w:rPr>
+        <w:t xml:space="preserve"> dell’immagine e di “cambia avatar”;</w:t>
+      </w:r>
+    </w:p>
+    <w:p>
+      <w:pPr>
+        <w:pStyle w:val="Paragrafoelenco"/>
+        <w:numPr>
+          <w:ilvl w:val="0"/>
+          <w:numId w:val="10"/>
+        </w:numPr>
+        <w:rPr>
+          <w:sz w:val="28"/>
+          <w:szCs w:val="28"/>
+        </w:rPr>
+      </w:pPr>
+      <w:r>
+        <w:rPr>
+          <w:sz w:val="28"/>
+          <w:szCs w:val="28"/>
+        </w:rPr>
+        <w:t xml:space="preserve">Riga 253: vedere </w:t>
+      </w:r>
+      <w:proofErr w:type="spellStart"/>
+      <w:r>
+        <w:rPr>
+          <w:sz w:val="28"/>
+          <w:szCs w:val="28"/>
+        </w:rPr>
+        <w:t>href</w:t>
+      </w:r>
+      <w:proofErr w:type="spellEnd"/>
+      <w:r>
+        <w:rPr>
+          <w:sz w:val="28"/>
+          <w:szCs w:val="28"/>
+        </w:rPr>
+        <w:t xml:space="preserve"> di Esci;</w:t>
+      </w:r>
+    </w:p>
+    <w:p>
+      <w:pPr>
+        <w:pStyle w:val="Paragrafoelenco"/>
+        <w:numPr>
+          <w:ilvl w:val="0"/>
+          <w:numId w:val="10"/>
+        </w:numPr>
+        <w:rPr>
+          <w:sz w:val="28"/>
+          <w:szCs w:val="28"/>
+        </w:rPr>
+      </w:pPr>
+      <w:r>
+        <w:rPr>
+          <w:sz w:val="28"/>
+          <w:szCs w:val="28"/>
+        </w:rPr>
+        <w:t>Riga 260-26</w:t>
+      </w:r>
+      <w:r>
+        <w:rPr>
+          <w:sz w:val="28"/>
+          <w:szCs w:val="28"/>
+        </w:rPr>
+        <w:t>6</w:t>
+      </w:r>
+      <w:r>
+        <w:rPr>
+          <w:sz w:val="28"/>
+          <w:szCs w:val="28"/>
+        </w:rPr>
+        <w:t>: vedere le categorie del filtro;</w:t>
+      </w:r>
+    </w:p>
+    <w:p>
+      <w:pPr>
+        <w:pStyle w:val="Paragrafoelenco"/>
+        <w:numPr>
+          <w:ilvl w:val="0"/>
+          <w:numId w:val="10"/>
+        </w:numPr>
+        <w:rPr>
+          <w:sz w:val="28"/>
+          <w:szCs w:val="28"/>
+        </w:rPr>
+      </w:pPr>
+      <w:r>
+        <w:rPr>
+          <w:sz w:val="28"/>
+          <w:szCs w:val="28"/>
+        </w:rPr>
+        <w:t xml:space="preserve">Riga </w:t>
+      </w:r>
+      <w:r>
+        <w:rPr>
+          <w:sz w:val="28"/>
+          <w:szCs w:val="28"/>
+        </w:rPr>
+        <w:t>333</w:t>
+      </w:r>
+      <w:r>
+        <w:rPr>
+          <w:sz w:val="28"/>
+          <w:szCs w:val="28"/>
+        </w:rPr>
+        <w:t>-</w:t>
+      </w:r>
+      <w:r>
+        <w:rPr>
+          <w:sz w:val="28"/>
+          <w:szCs w:val="28"/>
+        </w:rPr>
+        <w:t>342</w:t>
+      </w:r>
+      <w:r>
+        <w:rPr>
+          <w:sz w:val="28"/>
+          <w:szCs w:val="28"/>
+        </w:rPr>
+        <w:t>: vedere le pagine per gli altri film/cartoni;</w:t>
+      </w:r>
+    </w:p>
+    <w:p>
+      <w:pPr>
+        <w:rPr>
+          <w:sz w:val="28"/>
+          <w:szCs w:val="28"/>
+        </w:rPr>
+      </w:pPr>
+    </w:p>
+    <w:p>
+      <w:pPr>
+        <w:jc w:val="center"/>
+        <w:rPr>
+          <w:sz w:val="28"/>
+          <w:szCs w:val="28"/>
+        </w:rPr>
+      </w:pPr>
+      <w:r>
+        <w:rPr>
+          <w:color w:val="FF0000"/>
+          <w:sz w:val="44"/>
+          <w:szCs w:val="44"/>
+        </w:rPr>
+        <w:t>USER</w:t>
+      </w:r>
+      <w:r>
+        <w:rPr>
+          <w:color w:val="FF0000"/>
+          <w:sz w:val="44"/>
+          <w:szCs w:val="44"/>
+        </w:rPr>
+        <w:t>PROFILE</w:t>
+      </w:r>
+      <w:r>
+        <w:rPr>
+          <w:color w:val="FF0000"/>
+          <w:sz w:val="44"/>
+          <w:szCs w:val="44"/>
+        </w:rPr>
+        <w:t>.HTML:</w:t>
+      </w:r>
+    </w:p>
+    <w:p>
+      <w:pPr>
+        <w:pStyle w:val="Paragrafoelenco"/>
+        <w:numPr>
+          <w:ilvl w:val="0"/>
+          <w:numId w:val="11"/>
+        </w:numPr>
+        <w:rPr>
+          <w:sz w:val="28"/>
+          <w:szCs w:val="28"/>
+        </w:rPr>
+      </w:pPr>
+      <w:r>
+        <w:rPr>
+          <w:sz w:val="28"/>
+          <w:szCs w:val="28"/>
+        </w:rPr>
+        <w:t>Vedere se la barra della ricerca ci va messa;</w:t>
+      </w:r>
+    </w:p>
+    <w:p>
+      <w:pPr>
+        <w:pStyle w:val="Paragrafoelenco"/>
+        <w:numPr>
+          <w:ilvl w:val="0"/>
+          <w:numId w:val="11"/>
+        </w:numPr>
+        <w:rPr>
+          <w:sz w:val="28"/>
+          <w:szCs w:val="28"/>
+        </w:rPr>
+      </w:pPr>
+      <w:r>
+        <w:rPr>
+          <w:sz w:val="28"/>
+          <w:szCs w:val="28"/>
+        </w:rPr>
+        <w:t>Riga 23</w:t>
+      </w:r>
+      <w:r>
+        <w:rPr>
+          <w:sz w:val="28"/>
+          <w:szCs w:val="28"/>
+        </w:rPr>
+        <w:t>2</w:t>
+      </w:r>
+      <w:r>
+        <w:rPr>
+          <w:sz w:val="28"/>
+          <w:szCs w:val="28"/>
+        </w:rPr>
+        <w:t xml:space="preserve">-242: vedere </w:t>
+      </w:r>
+      <w:proofErr w:type="spellStart"/>
+      <w:r>
+        <w:rPr>
+          <w:sz w:val="28"/>
+          <w:szCs w:val="28"/>
+        </w:rPr>
+        <w:t>href</w:t>
+      </w:r>
+      <w:proofErr w:type="spellEnd"/>
+      <w:r>
+        <w:rPr>
+          <w:sz w:val="28"/>
+          <w:szCs w:val="28"/>
+        </w:rPr>
+        <w:t xml:space="preserve"> dell’immagine e di “cambia avatar”;</w:t>
+      </w:r>
+    </w:p>
+    <w:p>
+      <w:pPr>
+        <w:pStyle w:val="Paragrafoelenco"/>
+        <w:numPr>
+          <w:ilvl w:val="0"/>
+          <w:numId w:val="11"/>
+        </w:numPr>
+        <w:rPr>
+          <w:sz w:val="28"/>
+          <w:szCs w:val="28"/>
+        </w:rPr>
+      </w:pPr>
+      <w:r>
+        <w:rPr>
+          <w:sz w:val="28"/>
+          <w:szCs w:val="28"/>
+        </w:rPr>
+        <w:t xml:space="preserve">Riga 253: vedere </w:t>
+      </w:r>
+      <w:proofErr w:type="spellStart"/>
+      <w:r>
+        <w:rPr>
+          <w:sz w:val="28"/>
+          <w:szCs w:val="28"/>
+        </w:rPr>
+        <w:t>href</w:t>
+      </w:r>
+      <w:proofErr w:type="spellEnd"/>
+      <w:r>
+        <w:rPr>
+          <w:sz w:val="28"/>
+          <w:szCs w:val="28"/>
+        </w:rPr>
+        <w:t xml:space="preserve"> di Esci;</w:t>
+      </w:r>
+    </w:p>
+    <w:p>
+      <w:pPr>
+        <w:pStyle w:val="Paragrafoelenco"/>
+        <w:numPr>
+          <w:ilvl w:val="0"/>
+          <w:numId w:val="11"/>
+        </w:numPr>
+        <w:rPr>
+          <w:sz w:val="28"/>
+          <w:szCs w:val="28"/>
+        </w:rPr>
+      </w:pPr>
+      <w:r>
+        <w:rPr>
+          <w:sz w:val="28"/>
+          <w:szCs w:val="28"/>
+        </w:rPr>
+        <w:t>Riga 434: vedere il bottone salva dove porta;</w:t>
+      </w:r>
+    </w:p>
+    <w:p>
+      <w:pPr>
+        <w:pStyle w:val="Paragrafoelenco"/>
+        <w:numPr>
+          <w:ilvl w:val="0"/>
+          <w:numId w:val="11"/>
+        </w:numPr>
+        <w:rPr>
+          <w:sz w:val="28"/>
+          <w:szCs w:val="28"/>
+        </w:rPr>
+      </w:pPr>
+      <w:r>
+        <w:rPr>
+          <w:sz w:val="28"/>
+          <w:szCs w:val="28"/>
+        </w:rPr>
+        <w:t>Riga 460: vedere il bottone salva dove porta;</w:t>
+      </w:r>
+    </w:p>
+    <w:p>
+      <w:pPr>
+        <w:rPr>
+          <w:sz w:val="28"/>
+          <w:szCs w:val="28"/>
+        </w:rPr>
+      </w:pPr>
+    </w:p>
+    <w:p>
+      <w:pPr>
+        <w:jc w:val="center"/>
+        <w:rPr>
+          <w:sz w:val="28"/>
+          <w:szCs w:val="28"/>
+        </w:rPr>
+      </w:pPr>
+      <w:r>
+        <w:rPr>
+          <w:color w:val="FF0000"/>
+          <w:sz w:val="44"/>
+          <w:szCs w:val="44"/>
+        </w:rPr>
+        <w:t>USERRATE</w:t>
+      </w:r>
+      <w:r>
+        <w:rPr>
+          <w:color w:val="FF0000"/>
+          <w:sz w:val="44"/>
+          <w:szCs w:val="44"/>
+        </w:rPr>
+        <w:t>.HTML:</w:t>
+      </w:r>
+    </w:p>
+    <w:p>
+      <w:pPr>
+        <w:pStyle w:val="Paragrafoelenco"/>
+        <w:numPr>
+          <w:ilvl w:val="0"/>
+          <w:numId w:val="11"/>
+        </w:numPr>
+        <w:rPr>
+          <w:sz w:val="28"/>
+          <w:szCs w:val="28"/>
+        </w:rPr>
+      </w:pPr>
+      <w:r>
+        <w:rPr>
+          <w:sz w:val="28"/>
+          <w:szCs w:val="28"/>
+        </w:rPr>
+        <w:t>Vedere se la barra della ricerca ci va messa;</w:t>
+      </w:r>
+    </w:p>
+    <w:p>
+      <w:pPr>
+        <w:pStyle w:val="Paragrafoelenco"/>
+        <w:numPr>
+          <w:ilvl w:val="0"/>
+          <w:numId w:val="11"/>
+        </w:numPr>
+        <w:rPr>
+          <w:sz w:val="28"/>
+          <w:szCs w:val="28"/>
+        </w:rPr>
+      </w:pPr>
+      <w:r>
+        <w:rPr>
+          <w:sz w:val="28"/>
+          <w:szCs w:val="28"/>
+        </w:rPr>
+        <w:t xml:space="preserve">Riga 232-242: vedere </w:t>
+      </w:r>
+      <w:proofErr w:type="spellStart"/>
+      <w:r>
+        <w:rPr>
+          <w:sz w:val="28"/>
+          <w:szCs w:val="28"/>
+        </w:rPr>
+        <w:t>href</w:t>
+      </w:r>
+      <w:proofErr w:type="spellEnd"/>
+      <w:r>
+        <w:rPr>
+          <w:sz w:val="28"/>
+          <w:szCs w:val="28"/>
+        </w:rPr>
+        <w:t xml:space="preserve"> dell’immagine e di “cambia avatar”;</w:t>
+      </w:r>
+    </w:p>
+    <w:p>
+      <w:pPr>
+        <w:pStyle w:val="Paragrafoelenco"/>
+        <w:numPr>
+          <w:ilvl w:val="0"/>
+          <w:numId w:val="11"/>
+        </w:numPr>
+        <w:rPr>
+          <w:sz w:val="28"/>
+          <w:szCs w:val="28"/>
+        </w:rPr>
+      </w:pPr>
+      <w:r>
+        <w:rPr>
+          <w:sz w:val="28"/>
+          <w:szCs w:val="28"/>
+        </w:rPr>
+        <w:t xml:space="preserve">Riga 253: vedere </w:t>
+      </w:r>
+      <w:proofErr w:type="spellStart"/>
+      <w:r>
+        <w:rPr>
+          <w:sz w:val="28"/>
+          <w:szCs w:val="28"/>
+        </w:rPr>
+        <w:t>href</w:t>
+      </w:r>
+      <w:proofErr w:type="spellEnd"/>
+      <w:r>
+        <w:rPr>
+          <w:sz w:val="28"/>
+          <w:szCs w:val="28"/>
+        </w:rPr>
+        <w:t xml:space="preserve"> di Esci;</w:t>
+      </w:r>
+    </w:p>
+    <w:p>
+      <w:pPr>
+        <w:pStyle w:val="Paragrafoelenco"/>
+        <w:numPr>
+          <w:ilvl w:val="0"/>
+          <w:numId w:val="11"/>
+        </w:numPr>
+        <w:rPr>
+          <w:sz w:val="28"/>
+          <w:szCs w:val="28"/>
+        </w:rPr>
+      </w:pPr>
+      <w:r>
+        <w:rPr>
+          <w:sz w:val="28"/>
+          <w:szCs w:val="28"/>
+        </w:rPr>
+        <w:t>Riga 260-26</w:t>
+      </w:r>
+      <w:r>
+        <w:rPr>
+          <w:sz w:val="28"/>
+          <w:szCs w:val="28"/>
+        </w:rPr>
+        <w:t>7</w:t>
+      </w:r>
+      <w:r>
+        <w:rPr>
+          <w:sz w:val="28"/>
+          <w:szCs w:val="28"/>
+        </w:rPr>
+        <w:t>: vedere le categorie del filtro;</w:t>
+      </w:r>
+    </w:p>
+    <w:p>
+      <w:pPr>
+        <w:pStyle w:val="Paragrafoelenco"/>
+        <w:numPr>
+          <w:ilvl w:val="0"/>
+          <w:numId w:val="11"/>
+        </w:numPr>
+        <w:rPr>
+          <w:sz w:val="28"/>
+          <w:szCs w:val="28"/>
+        </w:rPr>
+      </w:pPr>
+      <w:r>
+        <w:rPr>
+          <w:sz w:val="28"/>
+          <w:szCs w:val="28"/>
+        </w:rPr>
+        <w:t>Riga 3</w:t>
+      </w:r>
+      <w:r>
+        <w:rPr>
+          <w:sz w:val="28"/>
+          <w:szCs w:val="28"/>
+        </w:rPr>
+        <w:t>11</w:t>
+      </w:r>
+      <w:r>
+        <w:rPr>
+          <w:sz w:val="28"/>
+          <w:szCs w:val="28"/>
+        </w:rPr>
+        <w:t>-3</w:t>
+      </w:r>
+      <w:r>
+        <w:rPr>
+          <w:sz w:val="28"/>
+          <w:szCs w:val="28"/>
+        </w:rPr>
+        <w:t>15</w:t>
+      </w:r>
+      <w:r>
+        <w:rPr>
+          <w:sz w:val="28"/>
+          <w:szCs w:val="28"/>
+        </w:rPr>
+        <w:t>: vedere le pagine per gli altri film/cartoni;</w:t>
+      </w:r>
+    </w:p>
+    <w:p>
+      <w:pPr>
+        <w:rPr>
+          <w:sz w:val="28"/>
+          <w:szCs w:val="28"/>
+        </w:rPr>
+      </w:pPr>
+    </w:p>
+    <w:p>
+      <w:pPr>
+        <w:rPr>
+          <w:color w:val="FF0000"/>
+          <w:sz w:val="40"/>
+          <w:szCs w:val="40"/>
+        </w:rPr>
+      </w:pPr>
+      <w:r>
+        <w:rPr>
+          <w:color w:val="FF0000"/>
+          <w:sz w:val="40"/>
+          <w:szCs w:val="40"/>
+        </w:rPr>
+        <w:t>IN GENERALE:</w:t>
+      </w:r>
       <w:bookmarkStart w:id="0" w:name="_GoBack"/>
       <w:bookmarkEnd w:id="0"/>
+    </w:p>
+    <w:p>
+      <w:pPr>
+        <w:rPr>
+          <w:sz w:val="28"/>
+          <w:szCs w:val="28"/>
+        </w:rPr>
+      </w:pPr>
+      <w:r>
+        <w:rPr>
+          <w:sz w:val="28"/>
+          <w:szCs w:val="28"/>
+        </w:rPr>
+        <w:t>METTERE PER TUTTE LE PAGINE I LINK DEI VIDEO, TRAILER, PEZZI DI FILM O CARTONI DI YOUTUBE, METTERE IMMAGINI, METTERE TUTTE LE ACTION.</w:t>
+      </w:r>
+    </w:p>
+    <w:p>
+      <w:pPr>
+        <w:rPr>
+          <w:sz w:val="28"/>
+          <w:szCs w:val="28"/>
+        </w:rPr>
+      </w:pPr>
+    </w:p>
+    <w:p>
+      <w:pPr>
+        <w:rPr>
+          <w:sz w:val="28"/>
+          <w:szCs w:val="28"/>
+        </w:rPr>
+      </w:pPr>
     </w:p>
     <w:p>
       <w:pPr>
@@ -1295,6 +3426,345 @@
 <file path=word/numbering.xml><?xml version="1.0" encoding="utf-8"?>
 <w:numbering xmlns:wpc="http://schemas.microsoft.com/office/word/2010/wordprocessingCanvas" xmlns:cx="http://schemas.microsoft.com/office/drawing/2014/chartex" xmlns:cx1="http://schemas.microsoft.com/office/drawing/2015/9/8/chartex" xmlns:cx2="http://schemas.microsoft.com/office/drawing/2015/10/21/chartex" xmlns:cx3="http://schemas.microsoft.com/office/drawing/2016/5/9/chartex" xmlns:cx4="http://schemas.microsoft.com/office/drawing/2016/5/10/chartex" xmlns:cx5="http://schemas.microsoft.com/office/drawing/2016/5/11/chartex" xmlns:cx6="http://schemas.microsoft.com/office/drawing/2016/5/12/chartex" xmlns:cx7="http://schemas.microsoft.com/office/drawing/2016/5/13/chartex" xmlns:cx8="http://schemas.microsoft.com/office/drawing/2016/5/14/chartex" xmlns:mc="http://schemas.openxmlformats.org/markup-compatibility/2006" xmlns:aink="http://schemas.microsoft.com/office/drawing/2016/ink" xmlns:am3d="http://schemas.microsoft.com/office/drawing/2017/model3d" xmlns:o="urn:schemas-microsoft-com:office:office" xmlns:r="http://schemas.openxmlformats.org/officeDocument/2006/relationships" xmlns:m="http://schemas.openxmlformats.org/officeDocument/2006/math" xmlns:v="urn:schemas-microsoft-com:vml" xmlns:wp14="http://schemas.microsoft.com/office/word/2010/wordprocessingDrawing" xmlns:wp="http://schemas.openxmlformats.org/drawingml/2006/wordprocessingDrawing" xmlns:w10="urn:schemas-microsoft-com:office:word" xmlns:w="http://schemas.openxmlformats.org/wordprocessingml/2006/main" xmlns:w14="http://schemas.microsoft.com/office/word/2010/wordml" xmlns:w15="http://schemas.microsoft.com/office/word/2012/wordml" xmlns:w16cid="http://schemas.microsoft.com/office/word/2016/wordml/cid" xmlns:w16se="http://schemas.microsoft.com/office/word/2015/wordml/symex" xmlns:wpg="http://schemas.microsoft.com/office/word/2010/wordprocessingGroup" xmlns:wpi="http://schemas.microsoft.com/office/word/2010/wordprocessingInk" xmlns:wne="http://schemas.microsoft.com/office/word/2006/wordml" xmlns:wps="http://schemas.microsoft.com/office/word/2010/wordprocessingShape" mc:Ignorable="w14 w15 w16se w16cid wp14">
   <w:abstractNum w:abstractNumId="0" w15:restartNumberingAfterBreak="0">
+    <w:nsid w:val="00270CE6"/>
+    <w:multiLevelType w:val="hybridMultilevel"/>
+    <w:tmpl w:val="2072F790"/>
+    <w:lvl w:ilvl="0" w:tplc="04100001">
+      <w:start w:val="1"/>
+      <w:numFmt w:val="bullet"/>
+      <w:lvlText w:val=""/>
+      <w:lvlJc w:val="left"/>
+      <w:pPr>
+        <w:ind w:left="1080" w:hanging="360"/>
+      </w:pPr>
+      <w:rPr>
+        <w:rFonts w:ascii="Symbol" w:hAnsi="Symbol" w:hint="default"/>
+      </w:rPr>
+    </w:lvl>
+    <w:lvl w:ilvl="1" w:tplc="04100003" w:tentative="1">
+      <w:start w:val="1"/>
+      <w:numFmt w:val="bullet"/>
+      <w:lvlText w:val="o"/>
+      <w:lvlJc w:val="left"/>
+      <w:pPr>
+        <w:ind w:left="1800" w:hanging="360"/>
+      </w:pPr>
+      <w:rPr>
+        <w:rFonts w:ascii="Courier New" w:hAnsi="Courier New" w:cs="Courier New" w:hint="default"/>
+      </w:rPr>
+    </w:lvl>
+    <w:lvl w:ilvl="2" w:tplc="04100005" w:tentative="1">
+      <w:start w:val="1"/>
+      <w:numFmt w:val="bullet"/>
+      <w:lvlText w:val=""/>
+      <w:lvlJc w:val="left"/>
+      <w:pPr>
+        <w:ind w:left="2520" w:hanging="360"/>
+      </w:pPr>
+      <w:rPr>
+        <w:rFonts w:ascii="Wingdings" w:hAnsi="Wingdings" w:hint="default"/>
+      </w:rPr>
+    </w:lvl>
+    <w:lvl w:ilvl="3" w:tplc="04100001" w:tentative="1">
+      <w:start w:val="1"/>
+      <w:numFmt w:val="bullet"/>
+      <w:lvlText w:val=""/>
+      <w:lvlJc w:val="left"/>
+      <w:pPr>
+        <w:ind w:left="3240" w:hanging="360"/>
+      </w:pPr>
+      <w:rPr>
+        <w:rFonts w:ascii="Symbol" w:hAnsi="Symbol" w:hint="default"/>
+      </w:rPr>
+    </w:lvl>
+    <w:lvl w:ilvl="4" w:tplc="04100003" w:tentative="1">
+      <w:start w:val="1"/>
+      <w:numFmt w:val="bullet"/>
+      <w:lvlText w:val="o"/>
+      <w:lvlJc w:val="left"/>
+      <w:pPr>
+        <w:ind w:left="3960" w:hanging="360"/>
+      </w:pPr>
+      <w:rPr>
+        <w:rFonts w:ascii="Courier New" w:hAnsi="Courier New" w:cs="Courier New" w:hint="default"/>
+      </w:rPr>
+    </w:lvl>
+    <w:lvl w:ilvl="5" w:tplc="04100005" w:tentative="1">
+      <w:start w:val="1"/>
+      <w:numFmt w:val="bullet"/>
+      <w:lvlText w:val=""/>
+      <w:lvlJc w:val="left"/>
+      <w:pPr>
+        <w:ind w:left="4680" w:hanging="360"/>
+      </w:pPr>
+      <w:rPr>
+        <w:rFonts w:ascii="Wingdings" w:hAnsi="Wingdings" w:hint="default"/>
+      </w:rPr>
+    </w:lvl>
+    <w:lvl w:ilvl="6" w:tplc="04100001" w:tentative="1">
+      <w:start w:val="1"/>
+      <w:numFmt w:val="bullet"/>
+      <w:lvlText w:val=""/>
+      <w:lvlJc w:val="left"/>
+      <w:pPr>
+        <w:ind w:left="5400" w:hanging="360"/>
+      </w:pPr>
+      <w:rPr>
+        <w:rFonts w:ascii="Symbol" w:hAnsi="Symbol" w:hint="default"/>
+      </w:rPr>
+    </w:lvl>
+    <w:lvl w:ilvl="7" w:tplc="04100003" w:tentative="1">
+      <w:start w:val="1"/>
+      <w:numFmt w:val="bullet"/>
+      <w:lvlText w:val="o"/>
+      <w:lvlJc w:val="left"/>
+      <w:pPr>
+        <w:ind w:left="6120" w:hanging="360"/>
+      </w:pPr>
+      <w:rPr>
+        <w:rFonts w:ascii="Courier New" w:hAnsi="Courier New" w:cs="Courier New" w:hint="default"/>
+      </w:rPr>
+    </w:lvl>
+    <w:lvl w:ilvl="8" w:tplc="04100005" w:tentative="1">
+      <w:start w:val="1"/>
+      <w:numFmt w:val="bullet"/>
+      <w:lvlText w:val=""/>
+      <w:lvlJc w:val="left"/>
+      <w:pPr>
+        <w:ind w:left="6840" w:hanging="360"/>
+      </w:pPr>
+      <w:rPr>
+        <w:rFonts w:ascii="Wingdings" w:hAnsi="Wingdings" w:hint="default"/>
+      </w:rPr>
+    </w:lvl>
+  </w:abstractNum>
+  <w:abstractNum w:abstractNumId="1" w15:restartNumberingAfterBreak="0">
+    <w:nsid w:val="0BCA016D"/>
+    <w:multiLevelType w:val="hybridMultilevel"/>
+    <w:tmpl w:val="DB863E08"/>
+    <w:lvl w:ilvl="0" w:tplc="04100001">
+      <w:start w:val="1"/>
+      <w:numFmt w:val="bullet"/>
+      <w:lvlText w:val=""/>
+      <w:lvlJc w:val="left"/>
+      <w:pPr>
+        <w:ind w:left="720" w:hanging="360"/>
+      </w:pPr>
+      <w:rPr>
+        <w:rFonts w:ascii="Symbol" w:hAnsi="Symbol" w:hint="default"/>
+      </w:rPr>
+    </w:lvl>
+    <w:lvl w:ilvl="1" w:tplc="04100003" w:tentative="1">
+      <w:start w:val="1"/>
+      <w:numFmt w:val="bullet"/>
+      <w:lvlText w:val="o"/>
+      <w:lvlJc w:val="left"/>
+      <w:pPr>
+        <w:ind w:left="1440" w:hanging="360"/>
+      </w:pPr>
+      <w:rPr>
+        <w:rFonts w:ascii="Courier New" w:hAnsi="Courier New" w:cs="Courier New" w:hint="default"/>
+      </w:rPr>
+    </w:lvl>
+    <w:lvl w:ilvl="2" w:tplc="04100005" w:tentative="1">
+      <w:start w:val="1"/>
+      <w:numFmt w:val="bullet"/>
+      <w:lvlText w:val=""/>
+      <w:lvlJc w:val="left"/>
+      <w:pPr>
+        <w:ind w:left="2160" w:hanging="360"/>
+      </w:pPr>
+      <w:rPr>
+        <w:rFonts w:ascii="Wingdings" w:hAnsi="Wingdings" w:hint="default"/>
+      </w:rPr>
+    </w:lvl>
+    <w:lvl w:ilvl="3" w:tplc="04100001" w:tentative="1">
+      <w:start w:val="1"/>
+      <w:numFmt w:val="bullet"/>
+      <w:lvlText w:val=""/>
+      <w:lvlJc w:val="left"/>
+      <w:pPr>
+        <w:ind w:left="2880" w:hanging="360"/>
+      </w:pPr>
+      <w:rPr>
+        <w:rFonts w:ascii="Symbol" w:hAnsi="Symbol" w:hint="default"/>
+      </w:rPr>
+    </w:lvl>
+    <w:lvl w:ilvl="4" w:tplc="04100003" w:tentative="1">
+      <w:start w:val="1"/>
+      <w:numFmt w:val="bullet"/>
+      <w:lvlText w:val="o"/>
+      <w:lvlJc w:val="left"/>
+      <w:pPr>
+        <w:ind w:left="3600" w:hanging="360"/>
+      </w:pPr>
+      <w:rPr>
+        <w:rFonts w:ascii="Courier New" w:hAnsi="Courier New" w:cs="Courier New" w:hint="default"/>
+      </w:rPr>
+    </w:lvl>
+    <w:lvl w:ilvl="5" w:tplc="04100005" w:tentative="1">
+      <w:start w:val="1"/>
+      <w:numFmt w:val="bullet"/>
+      <w:lvlText w:val=""/>
+      <w:lvlJc w:val="left"/>
+      <w:pPr>
+        <w:ind w:left="4320" w:hanging="360"/>
+      </w:pPr>
+      <w:rPr>
+        <w:rFonts w:ascii="Wingdings" w:hAnsi="Wingdings" w:hint="default"/>
+      </w:rPr>
+    </w:lvl>
+    <w:lvl w:ilvl="6" w:tplc="04100001" w:tentative="1">
+      <w:start w:val="1"/>
+      <w:numFmt w:val="bullet"/>
+      <w:lvlText w:val=""/>
+      <w:lvlJc w:val="left"/>
+      <w:pPr>
+        <w:ind w:left="5040" w:hanging="360"/>
+      </w:pPr>
+      <w:rPr>
+        <w:rFonts w:ascii="Symbol" w:hAnsi="Symbol" w:hint="default"/>
+      </w:rPr>
+    </w:lvl>
+    <w:lvl w:ilvl="7" w:tplc="04100003" w:tentative="1">
+      <w:start w:val="1"/>
+      <w:numFmt w:val="bullet"/>
+      <w:lvlText w:val="o"/>
+      <w:lvlJc w:val="left"/>
+      <w:pPr>
+        <w:ind w:left="5760" w:hanging="360"/>
+      </w:pPr>
+      <w:rPr>
+        <w:rFonts w:ascii="Courier New" w:hAnsi="Courier New" w:cs="Courier New" w:hint="default"/>
+      </w:rPr>
+    </w:lvl>
+    <w:lvl w:ilvl="8" w:tplc="04100005" w:tentative="1">
+      <w:start w:val="1"/>
+      <w:numFmt w:val="bullet"/>
+      <w:lvlText w:val=""/>
+      <w:lvlJc w:val="left"/>
+      <w:pPr>
+        <w:ind w:left="6480" w:hanging="360"/>
+      </w:pPr>
+      <w:rPr>
+        <w:rFonts w:ascii="Wingdings" w:hAnsi="Wingdings" w:hint="default"/>
+      </w:rPr>
+    </w:lvl>
+  </w:abstractNum>
+  <w:abstractNum w:abstractNumId="2" w15:restartNumberingAfterBreak="0">
+    <w:nsid w:val="13572852"/>
+    <w:multiLevelType w:val="hybridMultilevel"/>
+    <w:tmpl w:val="1B8C3B9A"/>
+    <w:lvl w:ilvl="0" w:tplc="04100001">
+      <w:start w:val="1"/>
+      <w:numFmt w:val="bullet"/>
+      <w:lvlText w:val=""/>
+      <w:lvlJc w:val="left"/>
+      <w:pPr>
+        <w:ind w:left="720" w:hanging="360"/>
+      </w:pPr>
+      <w:rPr>
+        <w:rFonts w:ascii="Symbol" w:hAnsi="Symbol" w:hint="default"/>
+      </w:rPr>
+    </w:lvl>
+    <w:lvl w:ilvl="1" w:tplc="04100003" w:tentative="1">
+      <w:start w:val="1"/>
+      <w:numFmt w:val="bullet"/>
+      <w:lvlText w:val="o"/>
+      <w:lvlJc w:val="left"/>
+      <w:pPr>
+        <w:ind w:left="1440" w:hanging="360"/>
+      </w:pPr>
+      <w:rPr>
+        <w:rFonts w:ascii="Courier New" w:hAnsi="Courier New" w:cs="Courier New" w:hint="default"/>
+      </w:rPr>
+    </w:lvl>
+    <w:lvl w:ilvl="2" w:tplc="04100005" w:tentative="1">
+      <w:start w:val="1"/>
+      <w:numFmt w:val="bullet"/>
+      <w:lvlText w:val=""/>
+      <w:lvlJc w:val="left"/>
+      <w:pPr>
+        <w:ind w:left="2160" w:hanging="360"/>
+      </w:pPr>
+      <w:rPr>
+        <w:rFonts w:ascii="Wingdings" w:hAnsi="Wingdings" w:hint="default"/>
+      </w:rPr>
+    </w:lvl>
+    <w:lvl w:ilvl="3" w:tplc="04100001" w:tentative="1">
+      <w:start w:val="1"/>
+      <w:numFmt w:val="bullet"/>
+      <w:lvlText w:val=""/>
+      <w:lvlJc w:val="left"/>
+      <w:pPr>
+        <w:ind w:left="2880" w:hanging="360"/>
+      </w:pPr>
+      <w:rPr>
+        <w:rFonts w:ascii="Symbol" w:hAnsi="Symbol" w:hint="default"/>
+      </w:rPr>
+    </w:lvl>
+    <w:lvl w:ilvl="4" w:tplc="04100003" w:tentative="1">
+      <w:start w:val="1"/>
+      <w:numFmt w:val="bullet"/>
+      <w:lvlText w:val="o"/>
+      <w:lvlJc w:val="left"/>
+      <w:pPr>
+        <w:ind w:left="3600" w:hanging="360"/>
+      </w:pPr>
+      <w:rPr>
+        <w:rFonts w:ascii="Courier New" w:hAnsi="Courier New" w:cs="Courier New" w:hint="default"/>
+      </w:rPr>
+    </w:lvl>
+    <w:lvl w:ilvl="5" w:tplc="04100005" w:tentative="1">
+      <w:start w:val="1"/>
+      <w:numFmt w:val="bullet"/>
+      <w:lvlText w:val=""/>
+      <w:lvlJc w:val="left"/>
+      <w:pPr>
+        <w:ind w:left="4320" w:hanging="360"/>
+      </w:pPr>
+      <w:rPr>
+        <w:rFonts w:ascii="Wingdings" w:hAnsi="Wingdings" w:hint="default"/>
+      </w:rPr>
+    </w:lvl>
+    <w:lvl w:ilvl="6" w:tplc="04100001" w:tentative="1">
+      <w:start w:val="1"/>
+      <w:numFmt w:val="bullet"/>
+      <w:lvlText w:val=""/>
+      <w:lvlJc w:val="left"/>
+      <w:pPr>
+        <w:ind w:left="5040" w:hanging="360"/>
+      </w:pPr>
+      <w:rPr>
+        <w:rFonts w:ascii="Symbol" w:hAnsi="Symbol" w:hint="default"/>
+      </w:rPr>
+    </w:lvl>
+    <w:lvl w:ilvl="7" w:tplc="04100003" w:tentative="1">
+      <w:start w:val="1"/>
+      <w:numFmt w:val="bullet"/>
+      <w:lvlText w:val="o"/>
+      <w:lvlJc w:val="left"/>
+      <w:pPr>
+        <w:ind w:left="5760" w:hanging="360"/>
+      </w:pPr>
+      <w:rPr>
+        <w:rFonts w:ascii="Courier New" w:hAnsi="Courier New" w:cs="Courier New" w:hint="default"/>
+      </w:rPr>
+    </w:lvl>
+    <w:lvl w:ilvl="8" w:tplc="04100005" w:tentative="1">
+      <w:start w:val="1"/>
+      <w:numFmt w:val="bullet"/>
+      <w:lvlText w:val=""/>
+      <w:lvlJc w:val="left"/>
+      <w:pPr>
+        <w:ind w:left="6480" w:hanging="360"/>
+      </w:pPr>
+      <w:rPr>
+        <w:rFonts w:ascii="Wingdings" w:hAnsi="Wingdings" w:hint="default"/>
+      </w:rPr>
+    </w:lvl>
+  </w:abstractNum>
+  <w:abstractNum w:abstractNumId="3" w15:restartNumberingAfterBreak="0">
     <w:nsid w:val="17695ED4"/>
     <w:multiLevelType w:val="hybridMultilevel"/>
     <w:tmpl w:val="9B1E76E6"/>
@@ -1407,7 +3877,7 @@
       </w:rPr>
     </w:lvl>
   </w:abstractNum>
-  <w:abstractNum w:abstractNumId="1" w15:restartNumberingAfterBreak="0">
+  <w:abstractNum w:abstractNumId="4" w15:restartNumberingAfterBreak="0">
     <w:nsid w:val="1EBB31C3"/>
     <w:multiLevelType w:val="hybridMultilevel"/>
     <w:tmpl w:val="6C30FE36"/>
@@ -1520,7 +3990,459 @@
       </w:rPr>
     </w:lvl>
   </w:abstractNum>
-  <w:abstractNum w:abstractNumId="2" w15:restartNumberingAfterBreak="0">
+  <w:abstractNum w:abstractNumId="5" w15:restartNumberingAfterBreak="0">
+    <w:nsid w:val="25C8139D"/>
+    <w:multiLevelType w:val="hybridMultilevel"/>
+    <w:tmpl w:val="E71CABC2"/>
+    <w:lvl w:ilvl="0" w:tplc="04100001">
+      <w:start w:val="1"/>
+      <w:numFmt w:val="bullet"/>
+      <w:lvlText w:val=""/>
+      <w:lvlJc w:val="left"/>
+      <w:pPr>
+        <w:ind w:left="720" w:hanging="360"/>
+      </w:pPr>
+      <w:rPr>
+        <w:rFonts w:ascii="Symbol" w:hAnsi="Symbol" w:hint="default"/>
+      </w:rPr>
+    </w:lvl>
+    <w:lvl w:ilvl="1" w:tplc="04100003" w:tentative="1">
+      <w:start w:val="1"/>
+      <w:numFmt w:val="bullet"/>
+      <w:lvlText w:val="o"/>
+      <w:lvlJc w:val="left"/>
+      <w:pPr>
+        <w:ind w:left="1440" w:hanging="360"/>
+      </w:pPr>
+      <w:rPr>
+        <w:rFonts w:ascii="Courier New" w:hAnsi="Courier New" w:cs="Courier New" w:hint="default"/>
+      </w:rPr>
+    </w:lvl>
+    <w:lvl w:ilvl="2" w:tplc="04100005" w:tentative="1">
+      <w:start w:val="1"/>
+      <w:numFmt w:val="bullet"/>
+      <w:lvlText w:val=""/>
+      <w:lvlJc w:val="left"/>
+      <w:pPr>
+        <w:ind w:left="2160" w:hanging="360"/>
+      </w:pPr>
+      <w:rPr>
+        <w:rFonts w:ascii="Wingdings" w:hAnsi="Wingdings" w:hint="default"/>
+      </w:rPr>
+    </w:lvl>
+    <w:lvl w:ilvl="3" w:tplc="04100001" w:tentative="1">
+      <w:start w:val="1"/>
+      <w:numFmt w:val="bullet"/>
+      <w:lvlText w:val=""/>
+      <w:lvlJc w:val="left"/>
+      <w:pPr>
+        <w:ind w:left="2880" w:hanging="360"/>
+      </w:pPr>
+      <w:rPr>
+        <w:rFonts w:ascii="Symbol" w:hAnsi="Symbol" w:hint="default"/>
+      </w:rPr>
+    </w:lvl>
+    <w:lvl w:ilvl="4" w:tplc="04100003" w:tentative="1">
+      <w:start w:val="1"/>
+      <w:numFmt w:val="bullet"/>
+      <w:lvlText w:val="o"/>
+      <w:lvlJc w:val="left"/>
+      <w:pPr>
+        <w:ind w:left="3600" w:hanging="360"/>
+      </w:pPr>
+      <w:rPr>
+        <w:rFonts w:ascii="Courier New" w:hAnsi="Courier New" w:cs="Courier New" w:hint="default"/>
+      </w:rPr>
+    </w:lvl>
+    <w:lvl w:ilvl="5" w:tplc="04100005" w:tentative="1">
+      <w:start w:val="1"/>
+      <w:numFmt w:val="bullet"/>
+      <w:lvlText w:val=""/>
+      <w:lvlJc w:val="left"/>
+      <w:pPr>
+        <w:ind w:left="4320" w:hanging="360"/>
+      </w:pPr>
+      <w:rPr>
+        <w:rFonts w:ascii="Wingdings" w:hAnsi="Wingdings" w:hint="default"/>
+      </w:rPr>
+    </w:lvl>
+    <w:lvl w:ilvl="6" w:tplc="04100001" w:tentative="1">
+      <w:start w:val="1"/>
+      <w:numFmt w:val="bullet"/>
+      <w:lvlText w:val=""/>
+      <w:lvlJc w:val="left"/>
+      <w:pPr>
+        <w:ind w:left="5040" w:hanging="360"/>
+      </w:pPr>
+      <w:rPr>
+        <w:rFonts w:ascii="Symbol" w:hAnsi="Symbol" w:hint="default"/>
+      </w:rPr>
+    </w:lvl>
+    <w:lvl w:ilvl="7" w:tplc="04100003" w:tentative="1">
+      <w:start w:val="1"/>
+      <w:numFmt w:val="bullet"/>
+      <w:lvlText w:val="o"/>
+      <w:lvlJc w:val="left"/>
+      <w:pPr>
+        <w:ind w:left="5760" w:hanging="360"/>
+      </w:pPr>
+      <w:rPr>
+        <w:rFonts w:ascii="Courier New" w:hAnsi="Courier New" w:cs="Courier New" w:hint="default"/>
+      </w:rPr>
+    </w:lvl>
+    <w:lvl w:ilvl="8" w:tplc="04100005" w:tentative="1">
+      <w:start w:val="1"/>
+      <w:numFmt w:val="bullet"/>
+      <w:lvlText w:val=""/>
+      <w:lvlJc w:val="left"/>
+      <w:pPr>
+        <w:ind w:left="6480" w:hanging="360"/>
+      </w:pPr>
+      <w:rPr>
+        <w:rFonts w:ascii="Wingdings" w:hAnsi="Wingdings" w:hint="default"/>
+      </w:rPr>
+    </w:lvl>
+  </w:abstractNum>
+  <w:abstractNum w:abstractNumId="6" w15:restartNumberingAfterBreak="0">
+    <w:nsid w:val="43D87E4E"/>
+    <w:multiLevelType w:val="hybridMultilevel"/>
+    <w:tmpl w:val="6FB4CE86"/>
+    <w:lvl w:ilvl="0" w:tplc="04100001">
+      <w:start w:val="1"/>
+      <w:numFmt w:val="bullet"/>
+      <w:lvlText w:val=""/>
+      <w:lvlJc w:val="left"/>
+      <w:pPr>
+        <w:ind w:left="720" w:hanging="360"/>
+      </w:pPr>
+      <w:rPr>
+        <w:rFonts w:ascii="Symbol" w:hAnsi="Symbol" w:hint="default"/>
+      </w:rPr>
+    </w:lvl>
+    <w:lvl w:ilvl="1" w:tplc="04100003" w:tentative="1">
+      <w:start w:val="1"/>
+      <w:numFmt w:val="bullet"/>
+      <w:lvlText w:val="o"/>
+      <w:lvlJc w:val="left"/>
+      <w:pPr>
+        <w:ind w:left="1440" w:hanging="360"/>
+      </w:pPr>
+      <w:rPr>
+        <w:rFonts w:ascii="Courier New" w:hAnsi="Courier New" w:cs="Courier New" w:hint="default"/>
+      </w:rPr>
+    </w:lvl>
+    <w:lvl w:ilvl="2" w:tplc="04100005" w:tentative="1">
+      <w:start w:val="1"/>
+      <w:numFmt w:val="bullet"/>
+      <w:lvlText w:val=""/>
+      <w:lvlJc w:val="left"/>
+      <w:pPr>
+        <w:ind w:left="2160" w:hanging="360"/>
+      </w:pPr>
+      <w:rPr>
+        <w:rFonts w:ascii="Wingdings" w:hAnsi="Wingdings" w:hint="default"/>
+      </w:rPr>
+    </w:lvl>
+    <w:lvl w:ilvl="3" w:tplc="04100001" w:tentative="1">
+      <w:start w:val="1"/>
+      <w:numFmt w:val="bullet"/>
+      <w:lvlText w:val=""/>
+      <w:lvlJc w:val="left"/>
+      <w:pPr>
+        <w:ind w:left="2880" w:hanging="360"/>
+      </w:pPr>
+      <w:rPr>
+        <w:rFonts w:ascii="Symbol" w:hAnsi="Symbol" w:hint="default"/>
+      </w:rPr>
+    </w:lvl>
+    <w:lvl w:ilvl="4" w:tplc="04100003" w:tentative="1">
+      <w:start w:val="1"/>
+      <w:numFmt w:val="bullet"/>
+      <w:lvlText w:val="o"/>
+      <w:lvlJc w:val="left"/>
+      <w:pPr>
+        <w:ind w:left="3600" w:hanging="360"/>
+      </w:pPr>
+      <w:rPr>
+        <w:rFonts w:ascii="Courier New" w:hAnsi="Courier New" w:cs="Courier New" w:hint="default"/>
+      </w:rPr>
+    </w:lvl>
+    <w:lvl w:ilvl="5" w:tplc="04100005" w:tentative="1">
+      <w:start w:val="1"/>
+      <w:numFmt w:val="bullet"/>
+      <w:lvlText w:val=""/>
+      <w:lvlJc w:val="left"/>
+      <w:pPr>
+        <w:ind w:left="4320" w:hanging="360"/>
+      </w:pPr>
+      <w:rPr>
+        <w:rFonts w:ascii="Wingdings" w:hAnsi="Wingdings" w:hint="default"/>
+      </w:rPr>
+    </w:lvl>
+    <w:lvl w:ilvl="6" w:tplc="04100001" w:tentative="1">
+      <w:start w:val="1"/>
+      <w:numFmt w:val="bullet"/>
+      <w:lvlText w:val=""/>
+      <w:lvlJc w:val="left"/>
+      <w:pPr>
+        <w:ind w:left="5040" w:hanging="360"/>
+      </w:pPr>
+      <w:rPr>
+        <w:rFonts w:ascii="Symbol" w:hAnsi="Symbol" w:hint="default"/>
+      </w:rPr>
+    </w:lvl>
+    <w:lvl w:ilvl="7" w:tplc="04100003" w:tentative="1">
+      <w:start w:val="1"/>
+      <w:numFmt w:val="bullet"/>
+      <w:lvlText w:val="o"/>
+      <w:lvlJc w:val="left"/>
+      <w:pPr>
+        <w:ind w:left="5760" w:hanging="360"/>
+      </w:pPr>
+      <w:rPr>
+        <w:rFonts w:ascii="Courier New" w:hAnsi="Courier New" w:cs="Courier New" w:hint="default"/>
+      </w:rPr>
+    </w:lvl>
+    <w:lvl w:ilvl="8" w:tplc="04100005" w:tentative="1">
+      <w:start w:val="1"/>
+      <w:numFmt w:val="bullet"/>
+      <w:lvlText w:val=""/>
+      <w:lvlJc w:val="left"/>
+      <w:pPr>
+        <w:ind w:left="6480" w:hanging="360"/>
+      </w:pPr>
+      <w:rPr>
+        <w:rFonts w:ascii="Wingdings" w:hAnsi="Wingdings" w:hint="default"/>
+      </w:rPr>
+    </w:lvl>
+  </w:abstractNum>
+  <w:abstractNum w:abstractNumId="7" w15:restartNumberingAfterBreak="0">
+    <w:nsid w:val="52ED15D1"/>
+    <w:multiLevelType w:val="hybridMultilevel"/>
+    <w:tmpl w:val="49FA70E8"/>
+    <w:lvl w:ilvl="0" w:tplc="04100001">
+      <w:start w:val="1"/>
+      <w:numFmt w:val="bullet"/>
+      <w:lvlText w:val=""/>
+      <w:lvlJc w:val="left"/>
+      <w:pPr>
+        <w:ind w:left="720" w:hanging="360"/>
+      </w:pPr>
+      <w:rPr>
+        <w:rFonts w:ascii="Symbol" w:hAnsi="Symbol" w:hint="default"/>
+      </w:rPr>
+    </w:lvl>
+    <w:lvl w:ilvl="1" w:tplc="04100003" w:tentative="1">
+      <w:start w:val="1"/>
+      <w:numFmt w:val="bullet"/>
+      <w:lvlText w:val="o"/>
+      <w:lvlJc w:val="left"/>
+      <w:pPr>
+        <w:ind w:left="1440" w:hanging="360"/>
+      </w:pPr>
+      <w:rPr>
+        <w:rFonts w:ascii="Courier New" w:hAnsi="Courier New" w:cs="Courier New" w:hint="default"/>
+      </w:rPr>
+    </w:lvl>
+    <w:lvl w:ilvl="2" w:tplc="04100005" w:tentative="1">
+      <w:start w:val="1"/>
+      <w:numFmt w:val="bullet"/>
+      <w:lvlText w:val=""/>
+      <w:lvlJc w:val="left"/>
+      <w:pPr>
+        <w:ind w:left="2160" w:hanging="360"/>
+      </w:pPr>
+      <w:rPr>
+        <w:rFonts w:ascii="Wingdings" w:hAnsi="Wingdings" w:hint="default"/>
+      </w:rPr>
+    </w:lvl>
+    <w:lvl w:ilvl="3" w:tplc="04100001" w:tentative="1">
+      <w:start w:val="1"/>
+      <w:numFmt w:val="bullet"/>
+      <w:lvlText w:val=""/>
+      <w:lvlJc w:val="left"/>
+      <w:pPr>
+        <w:ind w:left="2880" w:hanging="360"/>
+      </w:pPr>
+      <w:rPr>
+        <w:rFonts w:ascii="Symbol" w:hAnsi="Symbol" w:hint="default"/>
+      </w:rPr>
+    </w:lvl>
+    <w:lvl w:ilvl="4" w:tplc="04100003" w:tentative="1">
+      <w:start w:val="1"/>
+      <w:numFmt w:val="bullet"/>
+      <w:lvlText w:val="o"/>
+      <w:lvlJc w:val="left"/>
+      <w:pPr>
+        <w:ind w:left="3600" w:hanging="360"/>
+      </w:pPr>
+      <w:rPr>
+        <w:rFonts w:ascii="Courier New" w:hAnsi="Courier New" w:cs="Courier New" w:hint="default"/>
+      </w:rPr>
+    </w:lvl>
+    <w:lvl w:ilvl="5" w:tplc="04100005" w:tentative="1">
+      <w:start w:val="1"/>
+      <w:numFmt w:val="bullet"/>
+      <w:lvlText w:val=""/>
+      <w:lvlJc w:val="left"/>
+      <w:pPr>
+        <w:ind w:left="4320" w:hanging="360"/>
+      </w:pPr>
+      <w:rPr>
+        <w:rFonts w:ascii="Wingdings" w:hAnsi="Wingdings" w:hint="default"/>
+      </w:rPr>
+    </w:lvl>
+    <w:lvl w:ilvl="6" w:tplc="04100001" w:tentative="1">
+      <w:start w:val="1"/>
+      <w:numFmt w:val="bullet"/>
+      <w:lvlText w:val=""/>
+      <w:lvlJc w:val="left"/>
+      <w:pPr>
+        <w:ind w:left="5040" w:hanging="360"/>
+      </w:pPr>
+      <w:rPr>
+        <w:rFonts w:ascii="Symbol" w:hAnsi="Symbol" w:hint="default"/>
+      </w:rPr>
+    </w:lvl>
+    <w:lvl w:ilvl="7" w:tplc="04100003" w:tentative="1">
+      <w:start w:val="1"/>
+      <w:numFmt w:val="bullet"/>
+      <w:lvlText w:val="o"/>
+      <w:lvlJc w:val="left"/>
+      <w:pPr>
+        <w:ind w:left="5760" w:hanging="360"/>
+      </w:pPr>
+      <w:rPr>
+        <w:rFonts w:ascii="Courier New" w:hAnsi="Courier New" w:cs="Courier New" w:hint="default"/>
+      </w:rPr>
+    </w:lvl>
+    <w:lvl w:ilvl="8" w:tplc="04100005" w:tentative="1">
+      <w:start w:val="1"/>
+      <w:numFmt w:val="bullet"/>
+      <w:lvlText w:val=""/>
+      <w:lvlJc w:val="left"/>
+      <w:pPr>
+        <w:ind w:left="6480" w:hanging="360"/>
+      </w:pPr>
+      <w:rPr>
+        <w:rFonts w:ascii="Wingdings" w:hAnsi="Wingdings" w:hint="default"/>
+      </w:rPr>
+    </w:lvl>
+  </w:abstractNum>
+  <w:abstractNum w:abstractNumId="8" w15:restartNumberingAfterBreak="0">
+    <w:nsid w:val="5DF83071"/>
+    <w:multiLevelType w:val="hybridMultilevel"/>
+    <w:tmpl w:val="2034E4D0"/>
+    <w:lvl w:ilvl="0" w:tplc="04100001">
+      <w:start w:val="1"/>
+      <w:numFmt w:val="bullet"/>
+      <w:lvlText w:val=""/>
+      <w:lvlJc w:val="left"/>
+      <w:pPr>
+        <w:ind w:left="720" w:hanging="360"/>
+      </w:pPr>
+      <w:rPr>
+        <w:rFonts w:ascii="Symbol" w:hAnsi="Symbol" w:hint="default"/>
+      </w:rPr>
+    </w:lvl>
+    <w:lvl w:ilvl="1" w:tplc="04100003" w:tentative="1">
+      <w:start w:val="1"/>
+      <w:numFmt w:val="bullet"/>
+      <w:lvlText w:val="o"/>
+      <w:lvlJc w:val="left"/>
+      <w:pPr>
+        <w:ind w:left="1440" w:hanging="360"/>
+      </w:pPr>
+      <w:rPr>
+        <w:rFonts w:ascii="Courier New" w:hAnsi="Courier New" w:cs="Courier New" w:hint="default"/>
+      </w:rPr>
+    </w:lvl>
+    <w:lvl w:ilvl="2" w:tplc="04100005" w:tentative="1">
+      <w:start w:val="1"/>
+      <w:numFmt w:val="bullet"/>
+      <w:lvlText w:val=""/>
+      <w:lvlJc w:val="left"/>
+      <w:pPr>
+        <w:ind w:left="2160" w:hanging="360"/>
+      </w:pPr>
+      <w:rPr>
+        <w:rFonts w:ascii="Wingdings" w:hAnsi="Wingdings" w:hint="default"/>
+      </w:rPr>
+    </w:lvl>
+    <w:lvl w:ilvl="3" w:tplc="04100001" w:tentative="1">
+      <w:start w:val="1"/>
+      <w:numFmt w:val="bullet"/>
+      <w:lvlText w:val=""/>
+      <w:lvlJc w:val="left"/>
+      <w:pPr>
+        <w:ind w:left="2880" w:hanging="360"/>
+      </w:pPr>
+      <w:rPr>
+        <w:rFonts w:ascii="Symbol" w:hAnsi="Symbol" w:hint="default"/>
+      </w:rPr>
+    </w:lvl>
+    <w:lvl w:ilvl="4" w:tplc="04100003" w:tentative="1">
+      <w:start w:val="1"/>
+      <w:numFmt w:val="bullet"/>
+      <w:lvlText w:val="o"/>
+      <w:lvlJc w:val="left"/>
+      <w:pPr>
+        <w:ind w:left="3600" w:hanging="360"/>
+      </w:pPr>
+      <w:rPr>
+        <w:rFonts w:ascii="Courier New" w:hAnsi="Courier New" w:cs="Courier New" w:hint="default"/>
+      </w:rPr>
+    </w:lvl>
+    <w:lvl w:ilvl="5" w:tplc="04100005" w:tentative="1">
+      <w:start w:val="1"/>
+      <w:numFmt w:val="bullet"/>
+      <w:lvlText w:val=""/>
+      <w:lvlJc w:val="left"/>
+      <w:pPr>
+        <w:ind w:left="4320" w:hanging="360"/>
+      </w:pPr>
+      <w:rPr>
+        <w:rFonts w:ascii="Wingdings" w:hAnsi="Wingdings" w:hint="default"/>
+      </w:rPr>
+    </w:lvl>
+    <w:lvl w:ilvl="6" w:tplc="04100001" w:tentative="1">
+      <w:start w:val="1"/>
+      <w:numFmt w:val="bullet"/>
+      <w:lvlText w:val=""/>
+      <w:lvlJc w:val="left"/>
+      <w:pPr>
+        <w:ind w:left="5040" w:hanging="360"/>
+      </w:pPr>
+      <w:rPr>
+        <w:rFonts w:ascii="Symbol" w:hAnsi="Symbol" w:hint="default"/>
+      </w:rPr>
+    </w:lvl>
+    <w:lvl w:ilvl="7" w:tplc="04100003" w:tentative="1">
+      <w:start w:val="1"/>
+      <w:numFmt w:val="bullet"/>
+      <w:lvlText w:val="o"/>
+      <w:lvlJc w:val="left"/>
+      <w:pPr>
+        <w:ind w:left="5760" w:hanging="360"/>
+      </w:pPr>
+      <w:rPr>
+        <w:rFonts w:ascii="Courier New" w:hAnsi="Courier New" w:cs="Courier New" w:hint="default"/>
+      </w:rPr>
+    </w:lvl>
+    <w:lvl w:ilvl="8" w:tplc="04100005" w:tentative="1">
+      <w:start w:val="1"/>
+      <w:numFmt w:val="bullet"/>
+      <w:lvlText w:val=""/>
+      <w:lvlJc w:val="left"/>
+      <w:pPr>
+        <w:ind w:left="6480" w:hanging="360"/>
+      </w:pPr>
+      <w:rPr>
+        <w:rFonts w:ascii="Wingdings" w:hAnsi="Wingdings" w:hint="default"/>
+      </w:rPr>
+    </w:lvl>
+  </w:abstractNum>
+  <w:abstractNum w:abstractNumId="9" w15:restartNumberingAfterBreak="0">
     <w:nsid w:val="68E43D0E"/>
     <w:multiLevelType w:val="hybridMultilevel"/>
     <w:tmpl w:val="858E2104"/>
@@ -1633,7 +4555,7 @@
       </w:rPr>
     </w:lvl>
   </w:abstractNum>
-  <w:abstractNum w:abstractNumId="3" w15:restartNumberingAfterBreak="0">
+  <w:abstractNum w:abstractNumId="10" w15:restartNumberingAfterBreak="0">
     <w:nsid w:val="7F470ED5"/>
     <w:multiLevelType w:val="hybridMultilevel"/>
     <w:tmpl w:val="5DCE2094"/>
@@ -1747,16 +4669,37 @@
     </w:lvl>
   </w:abstractNum>
   <w:num w:numId="1">
+    <w:abstractNumId w:val="3"/>
+  </w:num>
+  <w:num w:numId="2">
+    <w:abstractNumId w:val="4"/>
+  </w:num>
+  <w:num w:numId="3">
+    <w:abstractNumId w:val="10"/>
+  </w:num>
+  <w:num w:numId="4">
+    <w:abstractNumId w:val="9"/>
+  </w:num>
+  <w:num w:numId="5">
+    <w:abstractNumId w:val="7"/>
+  </w:num>
+  <w:num w:numId="6">
+    <w:abstractNumId w:val="5"/>
+  </w:num>
+  <w:num w:numId="7">
     <w:abstractNumId w:val="0"/>
   </w:num>
-  <w:num w:numId="2">
+  <w:num w:numId="8">
+    <w:abstractNumId w:val="2"/>
+  </w:num>
+  <w:num w:numId="9">
     <w:abstractNumId w:val="1"/>
   </w:num>
-  <w:num w:numId="3">
-    <w:abstractNumId w:val="3"/>
+  <w:num w:numId="10">
+    <w:abstractNumId w:val="8"/>
   </w:num>
-  <w:num w:numId="4">
-    <w:abstractNumId w:val="2"/>
+  <w:num w:numId="11">
+    <w:abstractNumId w:val="6"/>
   </w:num>
 </w:numbering>
 </file>

</xml_diff>